<commit_message>
Finished Feasibility Study and Risks as well as minor changes to other documents to ensure consistency
</commit_message>
<xml_diff>
--- a/NPalej_A00279259_Project_Plan.docx
+++ b/NPalej_A00279259_Project_Plan.docx
@@ -710,7 +710,7 @@
           <w:r>
             <w:fldChar w:fldCharType="separate"/>
           </w:r>
-          <w:hyperlink w:anchor="_Toc182942147" w:history="1">
+          <w:hyperlink w:anchor="_Toc183101669" w:history="1">
             <w:r>
               <w:rPr>
                 <w:rStyle w:val="Hyperlink"/>
@@ -737,7 +737,7 @@
                 <w:noProof/>
                 <w:webHidden/>
               </w:rPr>
-              <w:instrText xml:space="preserve"> PAGEREF _Toc182942147 \h </w:instrText>
+              <w:instrText xml:space="preserve"> PAGEREF _Toc183101669 \h </w:instrText>
             </w:r>
             <w:r>
               <w:rPr>
@@ -782,7 +782,7 @@
               <w:lang w:eastAsia="en-IE"/>
             </w:rPr>
           </w:pPr>
-          <w:hyperlink w:anchor="_Toc182942148" w:history="1">
+          <w:hyperlink w:anchor="_Toc183101670" w:history="1">
             <w:r>
               <w:rPr>
                 <w:rStyle w:val="Hyperlink"/>
@@ -809,7 +809,7 @@
                 <w:noProof/>
                 <w:webHidden/>
               </w:rPr>
-              <w:instrText xml:space="preserve"> PAGEREF _Toc182942148 \h </w:instrText>
+              <w:instrText xml:space="preserve"> PAGEREF _Toc183101670 \h </w:instrText>
             </w:r>
             <w:r>
               <w:rPr>
@@ -854,7 +854,7 @@
               <w:lang w:eastAsia="en-IE"/>
             </w:rPr>
           </w:pPr>
-          <w:hyperlink w:anchor="_Toc182942149" w:history="1">
+          <w:hyperlink w:anchor="_Toc183101671" w:history="1">
             <w:r>
               <w:rPr>
                 <w:rStyle w:val="Hyperlink"/>
@@ -881,7 +881,7 @@
                 <w:noProof/>
                 <w:webHidden/>
               </w:rPr>
-              <w:instrText xml:space="preserve"> PAGEREF _Toc182942149 \h </w:instrText>
+              <w:instrText xml:space="preserve"> PAGEREF _Toc183101671 \h </w:instrText>
             </w:r>
             <w:r>
               <w:rPr>
@@ -926,7 +926,7 @@
               <w:lang w:eastAsia="en-IE"/>
             </w:rPr>
           </w:pPr>
-          <w:hyperlink w:anchor="_Toc182942150" w:history="1">
+          <w:hyperlink w:anchor="_Toc183101672" w:history="1">
             <w:r>
               <w:rPr>
                 <w:rStyle w:val="Hyperlink"/>
@@ -953,7 +953,7 @@
                 <w:noProof/>
                 <w:webHidden/>
               </w:rPr>
-              <w:instrText xml:space="preserve"> PAGEREF _Toc182942150 \h </w:instrText>
+              <w:instrText xml:space="preserve"> PAGEREF _Toc183101672 \h </w:instrText>
             </w:r>
             <w:r>
               <w:rPr>
@@ -998,7 +998,7 @@
               <w:lang w:eastAsia="en-IE"/>
             </w:rPr>
           </w:pPr>
-          <w:hyperlink w:anchor="_Toc182942151" w:history="1">
+          <w:hyperlink w:anchor="_Toc183101673" w:history="1">
             <w:r>
               <w:rPr>
                 <w:rStyle w:val="Hyperlink"/>
@@ -1025,7 +1025,7 @@
                 <w:noProof/>
                 <w:webHidden/>
               </w:rPr>
-              <w:instrText xml:space="preserve"> PAGEREF _Toc182942151 \h </w:instrText>
+              <w:instrText xml:space="preserve"> PAGEREF _Toc183101673 \h </w:instrText>
             </w:r>
             <w:r>
               <w:rPr>
@@ -1070,7 +1070,7 @@
               <w:lang w:eastAsia="en-IE"/>
             </w:rPr>
           </w:pPr>
-          <w:hyperlink w:anchor="_Toc182942152" w:history="1">
+          <w:hyperlink w:anchor="_Toc183101674" w:history="1">
             <w:r>
               <w:rPr>
                 <w:rStyle w:val="Hyperlink"/>
@@ -1097,7 +1097,7 @@
                 <w:noProof/>
                 <w:webHidden/>
               </w:rPr>
-              <w:instrText xml:space="preserve"> PAGEREF _Toc182942152 \h </w:instrText>
+              <w:instrText xml:space="preserve"> PAGEREF _Toc183101674 \h </w:instrText>
             </w:r>
             <w:r>
               <w:rPr>
@@ -1142,7 +1142,7 @@
               <w:lang w:eastAsia="en-IE"/>
             </w:rPr>
           </w:pPr>
-          <w:hyperlink w:anchor="_Toc182942153" w:history="1">
+          <w:hyperlink w:anchor="_Toc183101675" w:history="1">
             <w:r>
               <w:rPr>
                 <w:rStyle w:val="Hyperlink"/>
@@ -1169,7 +1169,7 @@
                 <w:noProof/>
                 <w:webHidden/>
               </w:rPr>
-              <w:instrText xml:space="preserve"> PAGEREF _Toc182942153 \h </w:instrText>
+              <w:instrText xml:space="preserve"> PAGEREF _Toc183101675 \h </w:instrText>
             </w:r>
             <w:r>
               <w:rPr>
@@ -1214,7 +1214,7 @@
               <w:lang w:eastAsia="en-IE"/>
             </w:rPr>
           </w:pPr>
-          <w:hyperlink w:anchor="_Toc182942154" w:history="1">
+          <w:hyperlink w:anchor="_Toc183101676" w:history="1">
             <w:r>
               <w:rPr>
                 <w:rStyle w:val="Hyperlink"/>
@@ -1241,7 +1241,7 @@
                 <w:noProof/>
                 <w:webHidden/>
               </w:rPr>
-              <w:instrText xml:space="preserve"> PAGEREF _Toc182942154 \h </w:instrText>
+              <w:instrText xml:space="preserve"> PAGEREF _Toc183101676 \h </w:instrText>
             </w:r>
             <w:r>
               <w:rPr>
@@ -1286,7 +1286,7 @@
               <w:lang w:eastAsia="en-IE"/>
             </w:rPr>
           </w:pPr>
-          <w:hyperlink w:anchor="_Toc182942155" w:history="1">
+          <w:hyperlink w:anchor="_Toc183101677" w:history="1">
             <w:r>
               <w:rPr>
                 <w:rStyle w:val="Hyperlink"/>
@@ -1313,7 +1313,7 @@
                 <w:noProof/>
                 <w:webHidden/>
               </w:rPr>
-              <w:instrText xml:space="preserve"> PAGEREF _Toc182942155 \h </w:instrText>
+              <w:instrText xml:space="preserve"> PAGEREF _Toc183101677 \h </w:instrText>
             </w:r>
             <w:r>
               <w:rPr>
@@ -1358,7 +1358,7 @@
               <w:lang w:eastAsia="en-IE"/>
             </w:rPr>
           </w:pPr>
-          <w:hyperlink w:anchor="_Toc182942156" w:history="1">
+          <w:hyperlink w:anchor="_Toc183101678" w:history="1">
             <w:r>
               <w:rPr>
                 <w:rStyle w:val="Hyperlink"/>
@@ -1385,7 +1385,7 @@
                 <w:noProof/>
                 <w:webHidden/>
               </w:rPr>
-              <w:instrText xml:space="preserve"> PAGEREF _Toc182942156 \h </w:instrText>
+              <w:instrText xml:space="preserve"> PAGEREF _Toc183101678 \h </w:instrText>
             </w:r>
             <w:r>
               <w:rPr>
@@ -1430,7 +1430,7 @@
               <w:lang w:eastAsia="en-IE"/>
             </w:rPr>
           </w:pPr>
-          <w:hyperlink w:anchor="_Toc182942157" w:history="1">
+          <w:hyperlink w:anchor="_Toc183101679" w:history="1">
             <w:r>
               <w:rPr>
                 <w:rStyle w:val="Hyperlink"/>
@@ -1457,7 +1457,7 @@
                 <w:noProof/>
                 <w:webHidden/>
               </w:rPr>
-              <w:instrText xml:space="preserve"> PAGEREF _Toc182942157 \h </w:instrText>
+              <w:instrText xml:space="preserve"> PAGEREF _Toc183101679 \h </w:instrText>
             </w:r>
             <w:r>
               <w:rPr>
@@ -1502,7 +1502,7 @@
               <w:lang w:eastAsia="en-IE"/>
             </w:rPr>
           </w:pPr>
-          <w:hyperlink w:anchor="_Toc182942158" w:history="1">
+          <w:hyperlink w:anchor="_Toc183101680" w:history="1">
             <w:r>
               <w:rPr>
                 <w:rStyle w:val="Hyperlink"/>
@@ -1529,7 +1529,7 @@
                 <w:noProof/>
                 <w:webHidden/>
               </w:rPr>
-              <w:instrText xml:space="preserve"> PAGEREF _Toc182942158 \h </w:instrText>
+              <w:instrText xml:space="preserve"> PAGEREF _Toc183101680 \h </w:instrText>
             </w:r>
             <w:r>
               <w:rPr>
@@ -1574,7 +1574,7 @@
               <w:lang w:eastAsia="en-IE"/>
             </w:rPr>
           </w:pPr>
-          <w:hyperlink w:anchor="_Toc182942159" w:history="1">
+          <w:hyperlink w:anchor="_Toc183101681" w:history="1">
             <w:r>
               <w:rPr>
                 <w:rStyle w:val="Hyperlink"/>
@@ -1601,7 +1601,7 @@
                 <w:noProof/>
                 <w:webHidden/>
               </w:rPr>
-              <w:instrText xml:space="preserve"> PAGEREF _Toc182942159 \h </w:instrText>
+              <w:instrText xml:space="preserve"> PAGEREF _Toc183101681 \h </w:instrText>
             </w:r>
             <w:r>
               <w:rPr>
@@ -1646,7 +1646,7 @@
               <w:lang w:eastAsia="en-IE"/>
             </w:rPr>
           </w:pPr>
-          <w:hyperlink w:anchor="_Toc182942160" w:history="1">
+          <w:hyperlink w:anchor="_Toc183101682" w:history="1">
             <w:r>
               <w:rPr>
                 <w:rStyle w:val="Hyperlink"/>
@@ -1673,7 +1673,7 @@
                 <w:noProof/>
                 <w:webHidden/>
               </w:rPr>
-              <w:instrText xml:space="preserve"> PAGEREF _Toc182942160 \h </w:instrText>
+              <w:instrText xml:space="preserve"> PAGEREF _Toc183101682 \h </w:instrText>
             </w:r>
             <w:r>
               <w:rPr>
@@ -1694,6 +1694,150 @@
                 <w:webHidden/>
               </w:rPr>
               <w:t>6</w:t>
+            </w:r>
+            <w:r>
+              <w:rPr>
+                <w:noProof/>
+                <w:webHidden/>
+              </w:rPr>
+              <w:fldChar w:fldCharType="end"/>
+            </w:r>
+          </w:hyperlink>
+        </w:p>
+        <w:p>
+          <w:pPr>
+            <w:pStyle w:val="TOC1"/>
+            <w:tabs>
+              <w:tab w:val="right" w:leader="dot" w:pos="9016"/>
+            </w:tabs>
+            <w:rPr>
+              <w:rFonts w:eastAsiaTheme="minorEastAsia"/>
+              <w:noProof/>
+              <w:sz w:val="24"/>
+              <w:szCs w:val="24"/>
+              <w:lang w:eastAsia="en-IE"/>
+            </w:rPr>
+          </w:pPr>
+          <w:hyperlink w:anchor="_Toc183101683" w:history="1">
+            <w:r>
+              <w:rPr>
+                <w:rStyle w:val="Hyperlink"/>
+                <w:noProof/>
+              </w:rPr>
+              <w:t>Approach</w:t>
+            </w:r>
+            <w:r>
+              <w:rPr>
+                <w:noProof/>
+                <w:webHidden/>
+              </w:rPr>
+              <w:tab/>
+            </w:r>
+            <w:r>
+              <w:rPr>
+                <w:noProof/>
+                <w:webHidden/>
+              </w:rPr>
+              <w:fldChar w:fldCharType="begin"/>
+            </w:r>
+            <w:r>
+              <w:rPr>
+                <w:noProof/>
+                <w:webHidden/>
+              </w:rPr>
+              <w:instrText xml:space="preserve"> PAGEREF _Toc183101683 \h </w:instrText>
+            </w:r>
+            <w:r>
+              <w:rPr>
+                <w:noProof/>
+                <w:webHidden/>
+              </w:rPr>
+            </w:r>
+            <w:r>
+              <w:rPr>
+                <w:noProof/>
+                <w:webHidden/>
+              </w:rPr>
+              <w:fldChar w:fldCharType="separate"/>
+            </w:r>
+            <w:r>
+              <w:rPr>
+                <w:noProof/>
+                <w:webHidden/>
+              </w:rPr>
+              <w:t>7</w:t>
+            </w:r>
+            <w:r>
+              <w:rPr>
+                <w:noProof/>
+                <w:webHidden/>
+              </w:rPr>
+              <w:fldChar w:fldCharType="end"/>
+            </w:r>
+          </w:hyperlink>
+        </w:p>
+        <w:p>
+          <w:pPr>
+            <w:pStyle w:val="TOC1"/>
+            <w:tabs>
+              <w:tab w:val="right" w:leader="dot" w:pos="9016"/>
+            </w:tabs>
+            <w:rPr>
+              <w:rFonts w:eastAsiaTheme="minorEastAsia"/>
+              <w:noProof/>
+              <w:sz w:val="24"/>
+              <w:szCs w:val="24"/>
+              <w:lang w:eastAsia="en-IE"/>
+            </w:rPr>
+          </w:pPr>
+          <w:hyperlink w:anchor="_Toc183101684" w:history="1">
+            <w:r>
+              <w:rPr>
+                <w:rStyle w:val="Hyperlink"/>
+                <w:noProof/>
+              </w:rPr>
+              <w:t>Resources and Budget</w:t>
+            </w:r>
+            <w:r>
+              <w:rPr>
+                <w:noProof/>
+                <w:webHidden/>
+              </w:rPr>
+              <w:tab/>
+            </w:r>
+            <w:r>
+              <w:rPr>
+                <w:noProof/>
+                <w:webHidden/>
+              </w:rPr>
+              <w:fldChar w:fldCharType="begin"/>
+            </w:r>
+            <w:r>
+              <w:rPr>
+                <w:noProof/>
+                <w:webHidden/>
+              </w:rPr>
+              <w:instrText xml:space="preserve"> PAGEREF _Toc183101684 \h </w:instrText>
+            </w:r>
+            <w:r>
+              <w:rPr>
+                <w:noProof/>
+                <w:webHidden/>
+              </w:rPr>
+            </w:r>
+            <w:r>
+              <w:rPr>
+                <w:noProof/>
+                <w:webHidden/>
+              </w:rPr>
+              <w:fldChar w:fldCharType="separate"/>
+            </w:r>
+            <w:r>
+              <w:rPr>
+                <w:noProof/>
+                <w:webHidden/>
+              </w:rPr>
+              <w:t>8</w:t>
             </w:r>
             <w:r>
               <w:rPr>
@@ -1718,13 +1862,13 @@
               <w:lang w:eastAsia="en-IE"/>
             </w:rPr>
           </w:pPr>
-          <w:hyperlink w:anchor="_Toc182942161" w:history="1">
+          <w:hyperlink w:anchor="_Toc183101685" w:history="1">
             <w:r>
               <w:rPr>
                 <w:rStyle w:val="Hyperlink"/>
                 <w:noProof/>
               </w:rPr>
-              <w:t>Estimates</w:t>
+              <w:t>Costs</w:t>
             </w:r>
             <w:r>
               <w:rPr>
@@ -1745,7 +1889,7 @@
                 <w:noProof/>
                 <w:webHidden/>
               </w:rPr>
-              <w:instrText xml:space="preserve"> PAGEREF _Toc182942161 \h </w:instrText>
+              <w:instrText xml:space="preserve"> PAGEREF _Toc183101685 \h </w:instrText>
             </w:r>
             <w:r>
               <w:rPr>
@@ -1765,7 +1909,79 @@
                 <w:noProof/>
                 <w:webHidden/>
               </w:rPr>
-              <w:t>6</w:t>
+              <w:t>8</w:t>
+            </w:r>
+            <w:r>
+              <w:rPr>
+                <w:noProof/>
+                <w:webHidden/>
+              </w:rPr>
+              <w:fldChar w:fldCharType="end"/>
+            </w:r>
+          </w:hyperlink>
+        </w:p>
+        <w:p>
+          <w:pPr>
+            <w:pStyle w:val="TOC2"/>
+            <w:tabs>
+              <w:tab w:val="right" w:leader="dot" w:pos="9016"/>
+            </w:tabs>
+            <w:rPr>
+              <w:rFonts w:eastAsiaTheme="minorEastAsia"/>
+              <w:noProof/>
+              <w:sz w:val="24"/>
+              <w:szCs w:val="24"/>
+              <w:lang w:eastAsia="en-IE"/>
+            </w:rPr>
+          </w:pPr>
+          <w:hyperlink w:anchor="_Toc183101686" w:history="1">
+            <w:r>
+              <w:rPr>
+                <w:rStyle w:val="Hyperlink"/>
+                <w:noProof/>
+              </w:rPr>
+              <w:t>Resources</w:t>
+            </w:r>
+            <w:r>
+              <w:rPr>
+                <w:noProof/>
+                <w:webHidden/>
+              </w:rPr>
+              <w:tab/>
+            </w:r>
+            <w:r>
+              <w:rPr>
+                <w:noProof/>
+                <w:webHidden/>
+              </w:rPr>
+              <w:fldChar w:fldCharType="begin"/>
+            </w:r>
+            <w:r>
+              <w:rPr>
+                <w:noProof/>
+                <w:webHidden/>
+              </w:rPr>
+              <w:instrText xml:space="preserve"> PAGEREF _Toc183101686 \h </w:instrText>
+            </w:r>
+            <w:r>
+              <w:rPr>
+                <w:noProof/>
+                <w:webHidden/>
+              </w:rPr>
+            </w:r>
+            <w:r>
+              <w:rPr>
+                <w:noProof/>
+                <w:webHidden/>
+              </w:rPr>
+              <w:fldChar w:fldCharType="separate"/>
+            </w:r>
+            <w:r>
+              <w:rPr>
+                <w:noProof/>
+                <w:webHidden/>
+              </w:rPr>
+              <w:t>8</w:t>
             </w:r>
             <w:r>
               <w:rPr>
@@ -1790,13 +2006,13 @@
               <w:lang w:eastAsia="en-IE"/>
             </w:rPr>
           </w:pPr>
-          <w:hyperlink w:anchor="_Toc182942162" w:history="1">
+          <w:hyperlink w:anchor="_Toc183101687" w:history="1">
             <w:r>
               <w:rPr>
                 <w:rStyle w:val="Hyperlink"/>
                 <w:noProof/>
               </w:rPr>
-              <w:t>Approach</w:t>
+              <w:t>Risks and Mitigation</w:t>
             </w:r>
             <w:r>
               <w:rPr>
@@ -1817,7 +2033,7 @@
                 <w:noProof/>
                 <w:webHidden/>
               </w:rPr>
-              <w:instrText xml:space="preserve"> PAGEREF _Toc182942162 \h </w:instrText>
+              <w:instrText xml:space="preserve"> PAGEREF _Toc183101687 \h </w:instrText>
             </w:r>
             <w:r>
               <w:rPr>
@@ -1837,7 +2053,7 @@
                 <w:noProof/>
                 <w:webHidden/>
               </w:rPr>
-              <w:t>7</w:t>
+              <w:t>8</w:t>
             </w:r>
             <w:r>
               <w:rPr>
@@ -1862,13 +2078,13 @@
               <w:lang w:eastAsia="en-IE"/>
             </w:rPr>
           </w:pPr>
-          <w:hyperlink w:anchor="_Toc182942163" w:history="1">
+          <w:hyperlink w:anchor="_Toc183101688" w:history="1">
             <w:r>
               <w:rPr>
                 <w:rStyle w:val="Hyperlink"/>
                 <w:noProof/>
               </w:rPr>
-              <w:t>Resources and Budget</w:t>
+              <w:t>Acceptance Criteria</w:t>
             </w:r>
             <w:r>
               <w:rPr>
@@ -1889,151 +2105,7 @@
                 <w:noProof/>
                 <w:webHidden/>
               </w:rPr>
-              <w:instrText xml:space="preserve"> PAGEREF _Toc182942163 \h </w:instrText>
-            </w:r>
-            <w:r>
-              <w:rPr>
-                <w:noProof/>
-                <w:webHidden/>
-              </w:rPr>
-            </w:r>
-            <w:r>
-              <w:rPr>
-                <w:noProof/>
-                <w:webHidden/>
-              </w:rPr>
-              <w:fldChar w:fldCharType="separate"/>
-            </w:r>
-            <w:r>
-              <w:rPr>
-                <w:noProof/>
-                <w:webHidden/>
-              </w:rPr>
-              <w:t>8</w:t>
-            </w:r>
-            <w:r>
-              <w:rPr>
-                <w:noProof/>
-                <w:webHidden/>
-              </w:rPr>
-              <w:fldChar w:fldCharType="end"/>
-            </w:r>
-          </w:hyperlink>
-        </w:p>
-        <w:p>
-          <w:pPr>
-            <w:pStyle w:val="TOC2"/>
-            <w:tabs>
-              <w:tab w:val="right" w:leader="dot" w:pos="9016"/>
-            </w:tabs>
-            <w:rPr>
-              <w:rFonts w:eastAsiaTheme="minorEastAsia"/>
-              <w:noProof/>
-              <w:sz w:val="24"/>
-              <w:szCs w:val="24"/>
-              <w:lang w:eastAsia="en-IE"/>
-            </w:rPr>
-          </w:pPr>
-          <w:hyperlink w:anchor="_Toc182942164" w:history="1">
-            <w:r>
-              <w:rPr>
-                <w:rStyle w:val="Hyperlink"/>
-                <w:noProof/>
-              </w:rPr>
-              <w:t>Costs</w:t>
-            </w:r>
-            <w:r>
-              <w:rPr>
-                <w:noProof/>
-                <w:webHidden/>
-              </w:rPr>
-              <w:tab/>
-            </w:r>
-            <w:r>
-              <w:rPr>
-                <w:noProof/>
-                <w:webHidden/>
-              </w:rPr>
-              <w:fldChar w:fldCharType="begin"/>
-            </w:r>
-            <w:r>
-              <w:rPr>
-                <w:noProof/>
-                <w:webHidden/>
-              </w:rPr>
-              <w:instrText xml:space="preserve"> PAGEREF _Toc182942164 \h </w:instrText>
-            </w:r>
-            <w:r>
-              <w:rPr>
-                <w:noProof/>
-                <w:webHidden/>
-              </w:rPr>
-            </w:r>
-            <w:r>
-              <w:rPr>
-                <w:noProof/>
-                <w:webHidden/>
-              </w:rPr>
-              <w:fldChar w:fldCharType="separate"/>
-            </w:r>
-            <w:r>
-              <w:rPr>
-                <w:noProof/>
-                <w:webHidden/>
-              </w:rPr>
-              <w:t>8</w:t>
-            </w:r>
-            <w:r>
-              <w:rPr>
-                <w:noProof/>
-                <w:webHidden/>
-              </w:rPr>
-              <w:fldChar w:fldCharType="end"/>
-            </w:r>
-          </w:hyperlink>
-        </w:p>
-        <w:p>
-          <w:pPr>
-            <w:pStyle w:val="TOC2"/>
-            <w:tabs>
-              <w:tab w:val="right" w:leader="dot" w:pos="9016"/>
-            </w:tabs>
-            <w:rPr>
-              <w:rFonts w:eastAsiaTheme="minorEastAsia"/>
-              <w:noProof/>
-              <w:sz w:val="24"/>
-              <w:szCs w:val="24"/>
-              <w:lang w:eastAsia="en-IE"/>
-            </w:rPr>
-          </w:pPr>
-          <w:hyperlink w:anchor="_Toc182942165" w:history="1">
-            <w:r>
-              <w:rPr>
-                <w:rStyle w:val="Hyperlink"/>
-                <w:noProof/>
-              </w:rPr>
-              <w:t>Resources</w:t>
-            </w:r>
-            <w:r>
-              <w:rPr>
-                <w:noProof/>
-                <w:webHidden/>
-              </w:rPr>
-              <w:tab/>
-            </w:r>
-            <w:r>
-              <w:rPr>
-                <w:noProof/>
-                <w:webHidden/>
-              </w:rPr>
-              <w:fldChar w:fldCharType="begin"/>
-            </w:r>
-            <w:r>
-              <w:rPr>
-                <w:noProof/>
-                <w:webHidden/>
-              </w:rPr>
-              <w:instrText xml:space="preserve"> PAGEREF _Toc182942165 \h </w:instrText>
+              <w:instrText xml:space="preserve"> PAGEREF _Toc183101688 \h </w:instrText>
             </w:r>
             <w:r>
               <w:rPr>
@@ -2078,13 +2150,13 @@
               <w:lang w:eastAsia="en-IE"/>
             </w:rPr>
           </w:pPr>
-          <w:hyperlink w:anchor="_Toc182942166" w:history="1">
+          <w:hyperlink w:anchor="_Toc183101689" w:history="1">
             <w:r>
               <w:rPr>
                 <w:rStyle w:val="Hyperlink"/>
                 <w:noProof/>
               </w:rPr>
-              <w:t>Risks and Mitigation</w:t>
+              <w:t>References</w:t>
             </w:r>
             <w:r>
               <w:rPr>
@@ -2105,151 +2177,7 @@
                 <w:noProof/>
                 <w:webHidden/>
               </w:rPr>
-              <w:instrText xml:space="preserve"> PAGEREF _Toc182942166 \h </w:instrText>
-            </w:r>
-            <w:r>
-              <w:rPr>
-                <w:noProof/>
-                <w:webHidden/>
-              </w:rPr>
-            </w:r>
-            <w:r>
-              <w:rPr>
-                <w:noProof/>
-                <w:webHidden/>
-              </w:rPr>
-              <w:fldChar w:fldCharType="separate"/>
-            </w:r>
-            <w:r>
-              <w:rPr>
-                <w:noProof/>
-                <w:webHidden/>
-              </w:rPr>
-              <w:t>8</w:t>
-            </w:r>
-            <w:r>
-              <w:rPr>
-                <w:noProof/>
-                <w:webHidden/>
-              </w:rPr>
-              <w:fldChar w:fldCharType="end"/>
-            </w:r>
-          </w:hyperlink>
-        </w:p>
-        <w:p>
-          <w:pPr>
-            <w:pStyle w:val="TOC1"/>
-            <w:tabs>
-              <w:tab w:val="right" w:leader="dot" w:pos="9016"/>
-            </w:tabs>
-            <w:rPr>
-              <w:rFonts w:eastAsiaTheme="minorEastAsia"/>
-              <w:noProof/>
-              <w:sz w:val="24"/>
-              <w:szCs w:val="24"/>
-              <w:lang w:eastAsia="en-IE"/>
-            </w:rPr>
-          </w:pPr>
-          <w:hyperlink w:anchor="_Toc182942167" w:history="1">
-            <w:r>
-              <w:rPr>
-                <w:rStyle w:val="Hyperlink"/>
-                <w:noProof/>
-              </w:rPr>
-              <w:t>Acceptance Criteria</w:t>
-            </w:r>
-            <w:r>
-              <w:rPr>
-                <w:noProof/>
-                <w:webHidden/>
-              </w:rPr>
-              <w:tab/>
-            </w:r>
-            <w:r>
-              <w:rPr>
-                <w:noProof/>
-                <w:webHidden/>
-              </w:rPr>
-              <w:fldChar w:fldCharType="begin"/>
-            </w:r>
-            <w:r>
-              <w:rPr>
-                <w:noProof/>
-                <w:webHidden/>
-              </w:rPr>
-              <w:instrText xml:space="preserve"> PAGEREF _Toc182942167 \h </w:instrText>
-            </w:r>
-            <w:r>
-              <w:rPr>
-                <w:noProof/>
-                <w:webHidden/>
-              </w:rPr>
-            </w:r>
-            <w:r>
-              <w:rPr>
-                <w:noProof/>
-                <w:webHidden/>
-              </w:rPr>
-              <w:fldChar w:fldCharType="separate"/>
-            </w:r>
-            <w:r>
-              <w:rPr>
-                <w:noProof/>
-                <w:webHidden/>
-              </w:rPr>
-              <w:t>8</w:t>
-            </w:r>
-            <w:r>
-              <w:rPr>
-                <w:noProof/>
-                <w:webHidden/>
-              </w:rPr>
-              <w:fldChar w:fldCharType="end"/>
-            </w:r>
-          </w:hyperlink>
-        </w:p>
-        <w:p>
-          <w:pPr>
-            <w:pStyle w:val="TOC1"/>
-            <w:tabs>
-              <w:tab w:val="right" w:leader="dot" w:pos="9016"/>
-            </w:tabs>
-            <w:rPr>
-              <w:rFonts w:eastAsiaTheme="minorEastAsia"/>
-              <w:noProof/>
-              <w:sz w:val="24"/>
-              <w:szCs w:val="24"/>
-              <w:lang w:eastAsia="en-IE"/>
-            </w:rPr>
-          </w:pPr>
-          <w:hyperlink w:anchor="_Toc182942168" w:history="1">
-            <w:r>
-              <w:rPr>
-                <w:rStyle w:val="Hyperlink"/>
-                <w:noProof/>
-              </w:rPr>
-              <w:t>References</w:t>
-            </w:r>
-            <w:r>
-              <w:rPr>
-                <w:noProof/>
-                <w:webHidden/>
-              </w:rPr>
-              <w:tab/>
-            </w:r>
-            <w:r>
-              <w:rPr>
-                <w:noProof/>
-                <w:webHidden/>
-              </w:rPr>
-              <w:fldChar w:fldCharType="begin"/>
-            </w:r>
-            <w:r>
-              <w:rPr>
-                <w:noProof/>
-                <w:webHidden/>
-              </w:rPr>
-              <w:instrText xml:space="preserve"> PAGEREF _Toc182942168 \h </w:instrText>
+              <w:instrText xml:space="preserve"> PAGEREF _Toc183101689 \h </w:instrText>
             </w:r>
             <w:r>
               <w:rPr>
@@ -2303,7 +2231,7 @@
       <w:pPr>
         <w:pStyle w:val="Heading1"/>
       </w:pPr>
-      <w:bookmarkStart w:id="0" w:name="_Toc182942147"/>
+      <w:bookmarkStart w:id="0" w:name="_Toc183101669"/>
       <w:r>
         <w:lastRenderedPageBreak/>
         <w:t>Introduction</w:t>
@@ -2327,7 +2255,13 @@
         <w:t>Machine Learning and Artificial Intelligence</w:t>
       </w:r>
       <w:r>
-        <w:t xml:space="preserve"> to identify food items and generate recipe ideas. The app uses YOLO for object detection and Groq API to suggest recipes, including at least one healthy option. </w:t>
+        <w:t xml:space="preserve"> to identify food items and generate recipe ideas. The app uses </w:t>
+      </w:r>
+      <w:r>
+        <w:t>YOLOv8</w:t>
+      </w:r>
+      <w:r>
+        <w:t xml:space="preserve"> for object detection and Groq API to suggest recipes, including at least one healthy option. </w:t>
       </w:r>
       <w:r>
         <w:t>The project is built</w:t>
@@ -2346,7 +2280,7 @@
       <w:pPr>
         <w:pStyle w:val="Heading1"/>
       </w:pPr>
-      <w:bookmarkStart w:id="1" w:name="_Toc182942148"/>
+      <w:bookmarkStart w:id="1" w:name="_Toc183101670"/>
       <w:r>
         <w:t xml:space="preserve">Purpose </w:t>
       </w:r>
@@ -2362,7 +2296,7 @@
       <w:pPr>
         <w:pStyle w:val="Heading2"/>
       </w:pPr>
-      <w:bookmarkStart w:id="2" w:name="_Toc182942149"/>
+      <w:bookmarkStart w:id="2" w:name="_Toc183101671"/>
       <w:r>
         <w:t>Purpose</w:t>
       </w:r>
@@ -2391,12 +2325,11 @@
         <w:t>joins object detection with AI recipe generation.</w:t>
       </w:r>
     </w:p>
-    <w:p/>
     <w:p>
       <w:pPr>
         <w:pStyle w:val="Heading2"/>
       </w:pPr>
-      <w:bookmarkStart w:id="3" w:name="_Toc182942150"/>
+      <w:bookmarkStart w:id="3" w:name="_Toc183101672"/>
       <w:r>
         <w:t>Scope</w:t>
       </w:r>
@@ -2413,9 +2346,8 @@
     <w:p>
       <w:pPr>
         <w:pStyle w:val="Heading1"/>
-        <w:spacing w:before="600"/>
-      </w:pPr>
-      <w:bookmarkStart w:id="4" w:name="_Toc182942151"/>
+      </w:pPr>
+      <w:bookmarkStart w:id="4" w:name="_Toc183101673"/>
       <w:r>
         <w:t>Goals</w:t>
       </w:r>
@@ -2437,7 +2369,7 @@
       <w:pPr>
         <w:pStyle w:val="Heading2"/>
       </w:pPr>
-      <w:bookmarkStart w:id="5" w:name="_Toc182942152"/>
+      <w:bookmarkStart w:id="5" w:name="_Toc183101674"/>
       <w:r>
         <w:t>Goals</w:t>
       </w:r>
@@ -2452,7 +2384,13 @@
         </w:numPr>
       </w:pPr>
       <w:r>
-        <w:t>Develop an AI-powered application using YOLO for object detection</w:t>
+        <w:t xml:space="preserve">Develop an AI-powered application using </w:t>
+      </w:r>
+      <w:r>
+        <w:t>YOLOv8</w:t>
+      </w:r>
+      <w:r>
+        <w:t xml:space="preserve"> for object detection</w:t>
       </w:r>
     </w:p>
     <w:p>
@@ -2486,7 +2424,7 @@
       <w:pPr>
         <w:pStyle w:val="Heading2"/>
       </w:pPr>
-      <w:bookmarkStart w:id="6" w:name="_Toc182942153"/>
+      <w:bookmarkStart w:id="6" w:name="_Toc183101675"/>
       <w:r>
         <w:t>Objectives</w:t>
       </w:r>
@@ -2522,7 +2460,13 @@
         </w:numPr>
       </w:pPr>
       <w:r>
-        <w:t xml:space="preserve">Custom train and fine-tune YOLO model to get accurate object detection </w:t>
+        <w:t xml:space="preserve">Custom train and fine-tune </w:t>
+      </w:r>
+      <w:r>
+        <w:t>YOLOv8</w:t>
+      </w:r>
+      <w:r>
+        <w:t xml:space="preserve"> model to get accurate object detection </w:t>
       </w:r>
     </w:p>
     <w:p>
@@ -2567,7 +2511,6 @@
         </w:numPr>
       </w:pPr>
       <w:r>
-        <w:lastRenderedPageBreak/>
         <w:t xml:space="preserve">Ensure seamless integration between the image recognition model, Groq API and frontend components </w:t>
       </w:r>
     </w:p>
@@ -2580,8 +2523,9 @@
       <w:pPr>
         <w:pStyle w:val="Heading1"/>
       </w:pPr>
-      <w:bookmarkStart w:id="7" w:name="_Toc182942154"/>
-      <w:r>
+      <w:bookmarkStart w:id="7" w:name="_Toc183101676"/>
+      <w:r>
+        <w:lastRenderedPageBreak/>
         <w:t>Success Criteria</w:t>
       </w:r>
       <w:bookmarkEnd w:id="7"/>
@@ -2613,7 +2557,13 @@
         </w:numPr>
       </w:pPr>
       <w:r>
-        <w:t>Custom trained YOLO model with at least 80% confidence threshold</w:t>
+        <w:t xml:space="preserve">Custom trained </w:t>
+      </w:r>
+      <w:r>
+        <w:t>YOLOv8</w:t>
+      </w:r>
+      <w:r>
+        <w:t xml:space="preserve"> model with at least 80% confidence threshold</w:t>
       </w:r>
     </w:p>
     <w:p>
@@ -2676,12 +2626,16 @@
         <w:t xml:space="preserve">with detailed explanations of the system’s functionality and outcomes </w:t>
       </w:r>
     </w:p>
-    <w:p/>
     <w:p>
       <w:pPr>
+        <w:pStyle w:val="ListParagraph"/>
+      </w:pPr>
+    </w:p>
+    <w:p>
+      <w:pPr>
         <w:pStyle w:val="Heading1"/>
       </w:pPr>
-      <w:bookmarkStart w:id="8" w:name="_Toc182942155"/>
+      <w:bookmarkStart w:id="8" w:name="_Toc183101677"/>
       <w:r>
         <w:t>Work Breakdown Structure (WBS)</w:t>
       </w:r>
@@ -2691,7 +2645,7 @@
       <w:pPr>
         <w:pStyle w:val="Heading2"/>
       </w:pPr>
-      <w:bookmarkStart w:id="9" w:name="_Toc182942156"/>
+      <w:bookmarkStart w:id="9" w:name="_Toc183101678"/>
       <w:r>
         <w:t>High Level Breakdown</w:t>
       </w:r>
@@ -2707,13 +2661,13 @@
         <w:tblLook w:val="04A0" w:firstRow="1" w:lastRow="0" w:firstColumn="1" w:lastColumn="0" w:noHBand="0" w:noVBand="1"/>
       </w:tblPr>
       <w:tblGrid>
-        <w:gridCol w:w="4508"/>
-        <w:gridCol w:w="4508"/>
+        <w:gridCol w:w="3397"/>
+        <w:gridCol w:w="5619"/>
       </w:tblGrid>
       <w:tr>
         <w:tc>
           <w:tcPr>
-            <w:tcW w:w="4508" w:type="dxa"/>
+            <w:tcW w:w="3397" w:type="dxa"/>
             <w:shd w:val="clear" w:color="auto" w:fill="E7D2DC" w:themeFill="accent1" w:themeFillTint="33"/>
           </w:tcPr>
           <w:p>
@@ -2736,7 +2690,7 @@
         </w:tc>
         <w:tc>
           <w:tcPr>
-            <w:tcW w:w="4508" w:type="dxa"/>
+            <w:tcW w:w="5619" w:type="dxa"/>
             <w:shd w:val="clear" w:color="auto" w:fill="E7D2DC" w:themeFill="accent1" w:themeFillTint="33"/>
           </w:tcPr>
           <w:p>
@@ -2757,7 +2711,7 @@
       <w:tr>
         <w:tc>
           <w:tcPr>
-            <w:tcW w:w="4508" w:type="dxa"/>
+            <w:tcW w:w="3397" w:type="dxa"/>
           </w:tcPr>
           <w:p>
             <w:r>
@@ -2767,7 +2721,7 @@
         </w:tc>
         <w:tc>
           <w:tcPr>
-            <w:tcW w:w="4508" w:type="dxa"/>
+            <w:tcW w:w="5619" w:type="dxa"/>
           </w:tcPr>
           <w:p>
             <w:r>
@@ -2782,7 +2736,7 @@
       <w:tr>
         <w:tc>
           <w:tcPr>
-            <w:tcW w:w="4508" w:type="dxa"/>
+            <w:tcW w:w="3397" w:type="dxa"/>
           </w:tcPr>
           <w:p>
             <w:r>
@@ -2792,7 +2746,7 @@
         </w:tc>
         <w:tc>
           <w:tcPr>
-            <w:tcW w:w="4508" w:type="dxa"/>
+            <w:tcW w:w="5619" w:type="dxa"/>
           </w:tcPr>
           <w:p>
             <w:r>
@@ -2823,7 +2777,7 @@
       <w:tr>
         <w:tc>
           <w:tcPr>
-            <w:tcW w:w="4508" w:type="dxa"/>
+            <w:tcW w:w="3397" w:type="dxa"/>
           </w:tcPr>
           <w:p>
             <w:r>
@@ -2833,11 +2787,17 @@
         </w:tc>
         <w:tc>
           <w:tcPr>
-            <w:tcW w:w="4508" w:type="dxa"/>
+            <w:tcW w:w="5619" w:type="dxa"/>
           </w:tcPr>
           <w:p>
             <w:r>
-              <w:t xml:space="preserve">Train YOLO </w:t>
+              <w:t xml:space="preserve">Train </w:t>
+            </w:r>
+            <w:r>
+              <w:t>YOLOv8</w:t>
+            </w:r>
+            <w:r>
+              <w:t xml:space="preserve"> </w:t>
             </w:r>
             <w:r>
               <w:t>custom model on annotated dataset</w:t>
@@ -2853,7 +2813,7 @@
       <w:tr>
         <w:tc>
           <w:tcPr>
-            <w:tcW w:w="4508" w:type="dxa"/>
+            <w:tcW w:w="3397" w:type="dxa"/>
           </w:tcPr>
           <w:p>
             <w:r>
@@ -2863,7 +2823,7 @@
         </w:tc>
         <w:tc>
           <w:tcPr>
-            <w:tcW w:w="4508" w:type="dxa"/>
+            <w:tcW w:w="5619" w:type="dxa"/>
           </w:tcPr>
           <w:p>
             <w:r>
@@ -2875,7 +2835,7 @@
       <w:tr>
         <w:tc>
           <w:tcPr>
-            <w:tcW w:w="4508" w:type="dxa"/>
+            <w:tcW w:w="3397" w:type="dxa"/>
           </w:tcPr>
           <w:p>
             <w:r>
@@ -2885,7 +2845,7 @@
         </w:tc>
         <w:tc>
           <w:tcPr>
-            <w:tcW w:w="4508" w:type="dxa"/>
+            <w:tcW w:w="5619" w:type="dxa"/>
           </w:tcPr>
           <w:p>
             <w:r>
@@ -2897,7 +2857,7 @@
       <w:tr>
         <w:tc>
           <w:tcPr>
-            <w:tcW w:w="4508" w:type="dxa"/>
+            <w:tcW w:w="3397" w:type="dxa"/>
           </w:tcPr>
           <w:p>
             <w:r>
@@ -2907,7 +2867,7 @@
         </w:tc>
         <w:tc>
           <w:tcPr>
-            <w:tcW w:w="4508" w:type="dxa"/>
+            <w:tcW w:w="5619" w:type="dxa"/>
           </w:tcPr>
           <w:p>
             <w:r>
@@ -2919,7 +2879,7 @@
       <w:tr>
         <w:tc>
           <w:tcPr>
-            <w:tcW w:w="4508" w:type="dxa"/>
+            <w:tcW w:w="3397" w:type="dxa"/>
           </w:tcPr>
           <w:p>
             <w:r>
@@ -2929,22 +2889,65 @@
         </w:tc>
         <w:tc>
           <w:tcPr>
-            <w:tcW w:w="4508" w:type="dxa"/>
+            <w:tcW w:w="5619" w:type="dxa"/>
           </w:tcPr>
           <w:p>
             <w:r>
-              <w:t>Debugging and performance optimization</w:t>
+              <w:t>Debug</w:t>
+            </w:r>
+            <w:r>
+              <w:t xml:space="preserve"> and </w:t>
+            </w:r>
+            <w:r>
+              <w:t xml:space="preserve">verify </w:t>
+            </w:r>
+            <w:r>
+              <w:t xml:space="preserve">application </w:t>
+            </w:r>
+            <w:r>
+              <w:t>functionality</w:t>
+            </w:r>
+          </w:p>
+        </w:tc>
+      </w:tr>
+      <w:tr>
+        <w:tc>
+          <w:tcPr>
+            <w:tcW w:w="3397" w:type="dxa"/>
+          </w:tcPr>
+          <w:p>
+            <w:r>
+              <w:t>Documentation</w:t>
+            </w:r>
+          </w:p>
+        </w:tc>
+        <w:tc>
+          <w:tcPr>
+            <w:tcW w:w="5619" w:type="dxa"/>
+          </w:tcPr>
+          <w:p>
+            <w:r>
+              <w:t xml:space="preserve">Document </w:t>
+            </w:r>
+            <w:r>
+              <w:t>syst</w:t>
+            </w:r>
+            <w:r>
+              <w:t>em outcomes, prepare final year thesis and poster</w:t>
             </w:r>
           </w:p>
         </w:tc>
       </w:tr>
     </w:tbl>
     <w:p/>
-    <w:p>
-      <w:pPr>
-        <w:pStyle w:val="Heading1"/>
-      </w:pPr>
-    </w:p>
+    <w:p/>
+    <w:p/>
+    <w:p/>
+    <w:p/>
+    <w:p/>
+    <w:p/>
+    <w:p/>
+    <w:p/>
     <w:p>
       <w:pPr>
         <w:rPr>
@@ -2954,15 +2957,12 @@
           <w:szCs w:val="40"/>
         </w:rPr>
       </w:pPr>
-      <w:r>
-        <w:br w:type="page"/>
-      </w:r>
     </w:p>
     <w:p>
       <w:pPr>
         <w:pStyle w:val="Heading1"/>
       </w:pPr>
-      <w:bookmarkStart w:id="10" w:name="_Toc182942157"/>
+      <w:bookmarkStart w:id="10" w:name="_Toc183101679"/>
       <w:r>
         <w:lastRenderedPageBreak/>
         <w:t>What’s In and Out of Scope</w:t>
@@ -3034,7 +3034,13 @@
           </w:tcPr>
           <w:p>
             <w:r>
-              <w:t>Annotate sufficient portion of dataset to train and validate custom YOLO model</w:t>
+              <w:t xml:space="preserve">Annotate sufficient portion of dataset to train and validate custom </w:t>
+            </w:r>
+            <w:r>
+              <w:t>YOLOv8</w:t>
+            </w:r>
+            <w:r>
+              <w:t xml:space="preserve"> model</w:t>
             </w:r>
           </w:p>
         </w:tc>
@@ -3129,7 +3135,13 @@
           </w:tcPr>
           <w:p>
             <w:r>
-              <w:t>Image detection confidence level of at least 80% using YOLO custom model</w:t>
+              <w:t xml:space="preserve">Image detection confidence level of at least 80% using </w:t>
+            </w:r>
+            <w:r>
+              <w:t>YOLOv8</w:t>
+            </w:r>
+            <w:r>
+              <w:t xml:space="preserve"> custom model</w:t>
             </w:r>
           </w:p>
         </w:tc>
@@ -3228,7 +3240,7 @@
       <w:pPr>
         <w:pStyle w:val="Heading1"/>
       </w:pPr>
-      <w:bookmarkStart w:id="11" w:name="_Toc182942158"/>
+      <w:bookmarkStart w:id="11" w:name="_Toc183101680"/>
       <w:r>
         <w:t>Assumptions</w:t>
       </w:r>
@@ -3270,7 +3282,13 @@
         </w:numPr>
       </w:pPr>
       <w:r>
-        <w:t>College PC will have necessary resources (GPU, Memory) to train custom YOLO model without delays or limitations.</w:t>
+        <w:t xml:space="preserve">College PC will have necessary resources (GPU, Memory) to train custom </w:t>
+      </w:r>
+      <w:r>
+        <w:t>YOLOv8</w:t>
+      </w:r>
+      <w:r>
+        <w:t xml:space="preserve"> model without delays or limitations.</w:t>
       </w:r>
     </w:p>
     <w:p>
@@ -3358,7 +3376,7 @@
       <w:pPr>
         <w:pStyle w:val="Heading1"/>
       </w:pPr>
-      <w:bookmarkStart w:id="12" w:name="_Toc182942159"/>
+      <w:bookmarkStart w:id="12" w:name="_Toc183101681"/>
       <w:r>
         <w:lastRenderedPageBreak/>
         <w:t>Milestones</w:t>
@@ -3484,10 +3502,24 @@
             <w:tcW w:w="1980" w:type="dxa"/>
           </w:tcPr>
           <w:p>
-            <w:r>
+            <w:pPr>
+              <w:rPr>
+                <w:b/>
+                <w:bCs/>
+              </w:rPr>
+            </w:pPr>
+            <w:r>
+              <w:rPr>
+                <w:b/>
+                <w:bCs/>
+              </w:rPr>
               <w:t>M</w:t>
             </w:r>
             <w:r>
+              <w:rPr>
+                <w:b/>
+                <w:bCs/>
+              </w:rPr>
               <w:t>1: Project Proposal</w:t>
             </w:r>
           </w:p>
@@ -3538,10 +3570,24 @@
             <w:tcW w:w="1980" w:type="dxa"/>
           </w:tcPr>
           <w:p>
-            <w:r>
+            <w:pPr>
+              <w:rPr>
+                <w:b/>
+                <w:bCs/>
+              </w:rPr>
+            </w:pPr>
+            <w:r>
+              <w:rPr>
+                <w:b/>
+                <w:bCs/>
+              </w:rPr>
               <w:t>M</w:t>
             </w:r>
             <w:r>
+              <w:rPr>
+                <w:b/>
+                <w:bCs/>
+              </w:rPr>
               <w:t>2: Feasibility Study</w:t>
             </w:r>
           </w:p>
@@ -3595,10 +3641,24 @@
             <w:tcW w:w="1980" w:type="dxa"/>
           </w:tcPr>
           <w:p>
-            <w:r>
+            <w:pPr>
+              <w:rPr>
+                <w:b/>
+                <w:bCs/>
+              </w:rPr>
+            </w:pPr>
+            <w:r>
+              <w:rPr>
+                <w:b/>
+                <w:bCs/>
+              </w:rPr>
               <w:t>M</w:t>
             </w:r>
             <w:r>
+              <w:rPr>
+                <w:b/>
+                <w:bCs/>
+              </w:rPr>
               <w:t>3: Requirements Specification Finalized</w:t>
             </w:r>
           </w:p>
@@ -3649,10 +3709,24 @@
             <w:tcW w:w="1980" w:type="dxa"/>
           </w:tcPr>
           <w:p>
-            <w:r>
+            <w:pPr>
+              <w:rPr>
+                <w:b/>
+                <w:bCs/>
+              </w:rPr>
+            </w:pPr>
+            <w:r>
+              <w:rPr>
+                <w:b/>
+                <w:bCs/>
+              </w:rPr>
               <w:t>M</w:t>
             </w:r>
             <w:r>
+              <w:rPr>
+                <w:b/>
+                <w:bCs/>
+              </w:rPr>
               <w:t>4: Dataset Preparation</w:t>
             </w:r>
           </w:p>
@@ -3691,7 +3765,10 @@
               <w:t xml:space="preserve">custom </w:t>
             </w:r>
             <w:r>
-              <w:t>YOLO model training.</w:t>
+              <w:t>YOLOv8</w:t>
+            </w:r>
+            <w:r>
+              <w:t xml:space="preserve"> model training.</w:t>
             </w:r>
           </w:p>
         </w:tc>
@@ -3712,10 +3789,24 @@
             <w:tcW w:w="1980" w:type="dxa"/>
           </w:tcPr>
           <w:p>
-            <w:r>
+            <w:pPr>
+              <w:rPr>
+                <w:b/>
+                <w:bCs/>
+              </w:rPr>
+            </w:pPr>
+            <w:r>
+              <w:rPr>
+                <w:b/>
+                <w:bCs/>
+              </w:rPr>
               <w:t>M</w:t>
             </w:r>
             <w:r>
+              <w:rPr>
+                <w:b/>
+                <w:bCs/>
+              </w:rPr>
               <w:t>5: Model Training and Evaluation</w:t>
             </w:r>
           </w:p>
@@ -3736,7 +3827,10 @@
           </w:tcPr>
           <w:p>
             <w:r>
-              <w:t xml:space="preserve">YOLO model </w:t>
+              <w:t>YOLOv8</w:t>
+            </w:r>
+            <w:r>
+              <w:t xml:space="preserve"> model </w:t>
             </w:r>
             <w:r>
               <w:t>is</w:t>
@@ -3761,7 +3855,13 @@
               <w:t>T</w:t>
             </w:r>
             <w:r>
-              <w:t>rained custom YOLO model meeting at least 80% confidence threshold.</w:t>
+              <w:t xml:space="preserve">rained custom </w:t>
+            </w:r>
+            <w:r>
+              <w:t>YOLOv8</w:t>
+            </w:r>
+            <w:r>
+              <w:t xml:space="preserve"> model meeting at least 80% confidence threshold.</w:t>
             </w:r>
           </w:p>
         </w:tc>
@@ -3772,10 +3872,24 @@
             <w:tcW w:w="1980" w:type="dxa"/>
           </w:tcPr>
           <w:p>
-            <w:r>
+            <w:pPr>
+              <w:rPr>
+                <w:b/>
+                <w:bCs/>
+              </w:rPr>
+            </w:pPr>
+            <w:r>
+              <w:rPr>
+                <w:b/>
+                <w:bCs/>
+              </w:rPr>
               <w:t>M</w:t>
             </w:r>
             <w:r>
+              <w:rPr>
+                <w:b/>
+                <w:bCs/>
+              </w:rPr>
               <w:t xml:space="preserve">6: Backend Development </w:t>
             </w:r>
           </w:p>
@@ -3832,13 +3946,24 @@
             <w:tcW w:w="1980" w:type="dxa"/>
           </w:tcPr>
           <w:p>
-            <w:r>
-              <w:t>M</w:t>
-            </w:r>
-            <w:r>
-              <w:t>7</w:t>
-            </w:r>
-            <w:r>
+            <w:pPr>
+              <w:rPr>
+                <w:b/>
+                <w:bCs/>
+              </w:rPr>
+            </w:pPr>
+            <w:r>
+              <w:rPr>
+                <w:b/>
+                <w:bCs/>
+              </w:rPr>
+              <w:t>M7</w:t>
+            </w:r>
+            <w:r>
+              <w:rPr>
+                <w:b/>
+                <w:bCs/>
+              </w:rPr>
               <w:t xml:space="preserve">: Frontend Development </w:t>
             </w:r>
           </w:p>
@@ -3889,10 +4014,24 @@
             <w:tcW w:w="1980" w:type="dxa"/>
           </w:tcPr>
           <w:p>
-            <w:r>
+            <w:pPr>
+              <w:rPr>
+                <w:b/>
+                <w:bCs/>
+              </w:rPr>
+            </w:pPr>
+            <w:r>
+              <w:rPr>
+                <w:b/>
+                <w:bCs/>
+              </w:rPr>
               <w:t>M</w:t>
             </w:r>
             <w:r>
+              <w:rPr>
+                <w:b/>
+                <w:bCs/>
+              </w:rPr>
               <w:t>8: Integration Testing</w:t>
             </w:r>
           </w:p>
@@ -3940,10 +4079,24 @@
             <w:tcW w:w="1980" w:type="dxa"/>
           </w:tcPr>
           <w:p>
-            <w:r>
+            <w:pPr>
+              <w:rPr>
+                <w:b/>
+                <w:bCs/>
+              </w:rPr>
+            </w:pPr>
+            <w:r>
+              <w:rPr>
+                <w:b/>
+                <w:bCs/>
+              </w:rPr>
               <w:t>M</w:t>
             </w:r>
             <w:r>
+              <w:rPr>
+                <w:b/>
+                <w:bCs/>
+              </w:rPr>
               <w:t>9: Thesis Writing</w:t>
             </w:r>
           </w:p>
@@ -3997,13 +4150,31 @@
             <w:tcW w:w="1980" w:type="dxa"/>
           </w:tcPr>
           <w:p>
-            <w:r>
+            <w:pPr>
+              <w:rPr>
+                <w:b/>
+                <w:bCs/>
+              </w:rPr>
+            </w:pPr>
+            <w:r>
+              <w:rPr>
+                <w:b/>
+                <w:bCs/>
+              </w:rPr>
               <w:t>M</w:t>
             </w:r>
             <w:r>
-              <w:t xml:space="preserve"> </w:t>
-            </w:r>
-            <w:r>
+              <w:rPr>
+                <w:b/>
+                <w:bCs/>
+              </w:rPr>
+              <w:t>1</w:t>
+            </w:r>
+            <w:r>
+              <w:rPr>
+                <w:b/>
+                <w:bCs/>
+              </w:rPr>
               <w:t>0: Poster Design</w:t>
             </w:r>
           </w:p>
@@ -4069,7 +4240,7 @@
       <w:pPr>
         <w:pStyle w:val="Heading1"/>
       </w:pPr>
-      <w:bookmarkStart w:id="13" w:name="_Toc182942160"/>
+      <w:bookmarkStart w:id="13" w:name="_Toc183101682"/>
       <w:r>
         <w:lastRenderedPageBreak/>
         <w:t>Project Schedule</w:t>
@@ -4137,14 +4308,27 @@
       <w:r>
         <w:t xml:space="preserve">Figure </w:t>
       </w:r>
-      <w:fldSimple w:instr=" SEQ Figure \* ARABIC ">
-        <w:r>
-          <w:rPr>
-            <w:noProof/>
-          </w:rPr>
-          <w:t>1</w:t>
-        </w:r>
-      </w:fldSimple>
+      <w:r>
+        <w:fldChar w:fldCharType="begin"/>
+      </w:r>
+      <w:r>
+        <w:instrText xml:space="preserve"> SEQ Figure \* ARABIC </w:instrText>
+      </w:r>
+      <w:r>
+        <w:fldChar w:fldCharType="separate"/>
+      </w:r>
+      <w:r>
+        <w:rPr>
+          <w:noProof/>
+        </w:rPr>
+        <w:t>1</w:t>
+      </w:r>
+      <w:r>
+        <w:rPr>
+          <w:noProof/>
+        </w:rPr>
+        <w:fldChar w:fldCharType="end"/>
+      </w:r>
       <w:r>
         <w:t xml:space="preserve"> Gantt Chart</w:t>
       </w:r>
@@ -4225,14 +4409,27 @@
       <w:r>
         <w:t xml:space="preserve">Figure </w:t>
       </w:r>
-      <w:fldSimple w:instr=" SEQ Figure \* ARABIC ">
-        <w:r>
-          <w:rPr>
-            <w:noProof/>
-          </w:rPr>
-          <w:t>2</w:t>
-        </w:r>
-      </w:fldSimple>
+      <w:r>
+        <w:fldChar w:fldCharType="begin"/>
+      </w:r>
+      <w:r>
+        <w:instrText xml:space="preserve"> SEQ Figure \* ARABIC </w:instrText>
+      </w:r>
+      <w:r>
+        <w:fldChar w:fldCharType="separate"/>
+      </w:r>
+      <w:r>
+        <w:rPr>
+          <w:noProof/>
+        </w:rPr>
+        <w:t>2</w:t>
+      </w:r>
+      <w:r>
+        <w:rPr>
+          <w:noProof/>
+        </w:rPr>
+        <w:fldChar w:fldCharType="end"/>
+      </w:r>
       <w:r>
         <w:t xml:space="preserve"> Project </w:t>
       </w:r>
@@ -4249,7 +4446,7 @@
       <w:pPr>
         <w:pStyle w:val="Heading1"/>
       </w:pPr>
-      <w:bookmarkStart w:id="14" w:name="_Toc182942162"/>
+      <w:bookmarkStart w:id="14" w:name="_Toc183101683"/>
       <w:r>
         <w:lastRenderedPageBreak/>
         <w:t>Approach</w:t>
@@ -4258,7 +4455,19 @@
     </w:p>
     <w:p>
       <w:r>
-        <w:t xml:space="preserve">This project uses Python as the main programming language and PyTorch with YOLO for object detection. A custom YOLO model will be trained using datasets collected from open-source platforms, </w:t>
+        <w:t xml:space="preserve">This project uses Python as the main programming language and PyTorch with </w:t>
+      </w:r>
+      <w:r>
+        <w:t>YOLOv8</w:t>
+      </w:r>
+      <w:r>
+        <w:t xml:space="preserve"> for object detection. A custom </w:t>
+      </w:r>
+      <w:r>
+        <w:t>YOLOv8</w:t>
+      </w:r>
+      <w:r>
+        <w:t xml:space="preserve"> model will be trained using datasets collected from open-source platforms, </w:t>
       </w:r>
       <w:r>
         <w:t>like</w:t>
@@ -4376,9 +4585,11 @@
       <w:r>
         <w:t xml:space="preserve"> local machine cannot handle the training process due to hardware limitations, the college PC will be used for model training. The outputs will be </w:t>
       </w:r>
+      <w:proofErr w:type="gramStart"/>
       <w:r>
         <w:t>validated</w:t>
       </w:r>
+      <w:proofErr w:type="gramEnd"/>
       <w:r>
         <w:t xml:space="preserve"> </w:t>
       </w:r>
@@ -4616,7 +4827,7 @@
       <w:pPr>
         <w:pStyle w:val="Heading1"/>
       </w:pPr>
-      <w:bookmarkStart w:id="15" w:name="_Toc182942163"/>
+      <w:bookmarkStart w:id="15" w:name="_Toc183101684"/>
       <w:r>
         <w:lastRenderedPageBreak/>
         <w:t xml:space="preserve">Resources and </w:t>
@@ -4633,7 +4844,7 @@
       <w:pPr>
         <w:pStyle w:val="Heading2"/>
       </w:pPr>
-      <w:bookmarkStart w:id="16" w:name="_Toc182942164"/>
+      <w:bookmarkStart w:id="16" w:name="_Toc183101685"/>
       <w:r>
         <w:t>Costs</w:t>
       </w:r>
@@ -4680,7 +4891,7 @@
       <w:pPr>
         <w:pStyle w:val="Heading2"/>
       </w:pPr>
-      <w:bookmarkStart w:id="17" w:name="_Toc182942165"/>
+      <w:bookmarkStart w:id="17" w:name="_Toc183101686"/>
       <w:r>
         <w:t>Resources</w:t>
       </w:r>
@@ -4713,7 +4924,13 @@
         <w:t>Tools:</w:t>
       </w:r>
       <w:r>
-        <w:t xml:space="preserve"> Open-source software (YOLO, PyTorch, Python, Flask, Groq AI), college hardware</w:t>
+        <w:t xml:space="preserve"> Open-source software (</w:t>
+      </w:r>
+      <w:r>
+        <w:t>YOLOv8</w:t>
+      </w:r>
+      <w:r>
+        <w:t>, PyTorch, Python, Flask, Groq AI), college hardware</w:t>
       </w:r>
       <w:r>
         <w:br/>
@@ -4731,417 +4948,110 @@
       <w:pPr>
         <w:pStyle w:val="Heading1"/>
       </w:pPr>
-      <w:bookmarkStart w:id="18" w:name="_Toc182942166"/>
+      <w:bookmarkStart w:id="18" w:name="_Toc183101687"/>
       <w:r>
         <w:t>Risks and Mitigation</w:t>
       </w:r>
       <w:bookmarkEnd w:id="18"/>
     </w:p>
-    <w:tbl>
-      <w:tblPr>
-        <w:tblStyle w:val="TableGrid"/>
-        <w:tblW w:w="0" w:type="auto"/>
-        <w:tblInd w:w="-5" w:type="dxa"/>
-        <w:tblLook w:val="04A0" w:firstRow="1" w:lastRow="0" w:firstColumn="1" w:lastColumn="0" w:noHBand="0" w:noVBand="1"/>
-      </w:tblPr>
-      <w:tblGrid>
-        <w:gridCol w:w="2552"/>
-        <w:gridCol w:w="3260"/>
-        <w:gridCol w:w="3209"/>
-      </w:tblGrid>
-      <w:tr>
-        <w:tc>
-          <w:tcPr>
-            <w:tcW w:w="2552" w:type="dxa"/>
-            <w:shd w:val="clear" w:color="auto" w:fill="E7D2DC" w:themeFill="accent1" w:themeFillTint="33"/>
-          </w:tcPr>
-          <w:p>
-            <w:pPr>
-              <w:pStyle w:val="ListParagraph"/>
-              <w:spacing w:before="40" w:after="40"/>
-              <w:ind w:left="0"/>
-              <w:jc w:val="center"/>
-              <w:rPr>
-                <w:b/>
-                <w:bCs/>
-              </w:rPr>
-            </w:pPr>
-            <w:r>
-              <w:rPr>
-                <w:b/>
-                <w:bCs/>
-              </w:rPr>
-              <w:t>Description</w:t>
-            </w:r>
-          </w:p>
-        </w:tc>
-        <w:tc>
-          <w:tcPr>
-            <w:tcW w:w="3260" w:type="dxa"/>
-            <w:shd w:val="clear" w:color="auto" w:fill="E7D2DC" w:themeFill="accent1" w:themeFillTint="33"/>
-          </w:tcPr>
-          <w:p>
-            <w:pPr>
-              <w:pStyle w:val="ListParagraph"/>
-              <w:spacing w:before="40" w:after="40"/>
-              <w:ind w:left="0"/>
-              <w:jc w:val="center"/>
-              <w:rPr>
-                <w:b/>
-                <w:bCs/>
-              </w:rPr>
-            </w:pPr>
-            <w:r>
-              <w:rPr>
-                <w:b/>
-                <w:bCs/>
-              </w:rPr>
-              <w:t>Risk</w:t>
-            </w:r>
-          </w:p>
-        </w:tc>
-        <w:tc>
-          <w:tcPr>
-            <w:tcW w:w="3209" w:type="dxa"/>
-            <w:shd w:val="clear" w:color="auto" w:fill="E7D2DC" w:themeFill="accent1" w:themeFillTint="33"/>
-          </w:tcPr>
-          <w:p>
-            <w:pPr>
-              <w:pStyle w:val="ListParagraph"/>
-              <w:spacing w:before="40" w:after="40"/>
-              <w:ind w:left="0"/>
-              <w:jc w:val="center"/>
-              <w:rPr>
-                <w:b/>
-                <w:bCs/>
-              </w:rPr>
-            </w:pPr>
-            <w:r>
-              <w:rPr>
-                <w:b/>
-                <w:bCs/>
-              </w:rPr>
-              <w:t>Mitigation</w:t>
-            </w:r>
-          </w:p>
-        </w:tc>
-      </w:tr>
-      <w:tr>
-        <w:tc>
-          <w:tcPr>
-            <w:tcW w:w="2552" w:type="dxa"/>
-          </w:tcPr>
-          <w:p>
-            <w:pPr>
-              <w:pStyle w:val="ListParagraph"/>
-              <w:ind w:left="0"/>
-            </w:pPr>
-            <w:r>
-              <w:t>Image Annotation Taking Too Long</w:t>
-            </w:r>
-          </w:p>
-        </w:tc>
-        <w:tc>
-          <w:tcPr>
-            <w:tcW w:w="3260" w:type="dxa"/>
-          </w:tcPr>
-          <w:p>
-            <w:pPr>
-              <w:pStyle w:val="ListParagraph"/>
-              <w:ind w:left="0"/>
-            </w:pPr>
-            <w:r>
-              <w:t xml:space="preserve">Manually annotating </w:t>
-            </w:r>
-            <w:r>
-              <w:t>thousands of images</w:t>
-            </w:r>
-            <w:r>
-              <w:t xml:space="preserve"> could delay the project timeline</w:t>
-            </w:r>
-          </w:p>
-        </w:tc>
-        <w:tc>
-          <w:tcPr>
-            <w:tcW w:w="3209" w:type="dxa"/>
-          </w:tcPr>
-          <w:p>
-            <w:pPr>
-              <w:pStyle w:val="ListParagraph"/>
-              <w:ind w:left="0"/>
-            </w:pPr>
-            <w:r>
-              <w:t xml:space="preserve">Focus on annotating key food </w:t>
-            </w:r>
-            <w:r>
-              <w:t xml:space="preserve">products </w:t>
-            </w:r>
-            <w:r>
-              <w:t>first</w:t>
-            </w:r>
-            <w:r>
-              <w:t>, ensuring that common items are included</w:t>
-            </w:r>
-          </w:p>
-        </w:tc>
-      </w:tr>
-      <w:tr>
-        <w:tc>
-          <w:tcPr>
-            <w:tcW w:w="2552" w:type="dxa"/>
-          </w:tcPr>
-          <w:p>
-            <w:pPr>
-              <w:pStyle w:val="ListParagraph"/>
-              <w:ind w:left="0"/>
-            </w:pPr>
-            <w:r>
-              <w:t>Not Enough High-Quality Images</w:t>
-            </w:r>
-          </w:p>
-        </w:tc>
-        <w:tc>
-          <w:tcPr>
-            <w:tcW w:w="3260" w:type="dxa"/>
-          </w:tcPr>
-          <w:p>
-            <w:pPr>
-              <w:pStyle w:val="ListParagraph"/>
-              <w:ind w:left="0"/>
-            </w:pPr>
-            <w:r>
-              <w:t>L</w:t>
-            </w:r>
-            <w:r>
-              <w:t>ack of quality images could impact the model’s performance</w:t>
-            </w:r>
-          </w:p>
-        </w:tc>
-        <w:tc>
-          <w:tcPr>
-            <w:tcW w:w="3209" w:type="dxa"/>
-          </w:tcPr>
-          <w:p>
-            <w:pPr>
-              <w:pStyle w:val="ListParagraph"/>
-              <w:ind w:left="0"/>
-            </w:pPr>
-            <w:r>
-              <w:t>Look for additional open-source datasets or use data augmentation to create more diverse images</w:t>
-            </w:r>
-          </w:p>
-        </w:tc>
-      </w:tr>
-      <w:tr>
-        <w:tc>
-          <w:tcPr>
-            <w:tcW w:w="2552" w:type="dxa"/>
-          </w:tcPr>
-          <w:p>
-            <w:pPr>
-              <w:pStyle w:val="ListParagraph"/>
-              <w:ind w:left="0"/>
-            </w:pPr>
-            <w:r>
-              <w:t>Overwhelmed with College Projects and Exams</w:t>
-            </w:r>
-          </w:p>
-        </w:tc>
-        <w:tc>
-          <w:tcPr>
-            <w:tcW w:w="3260" w:type="dxa"/>
-          </w:tcPr>
-          <w:p>
-            <w:pPr>
-              <w:pStyle w:val="ListParagraph"/>
-              <w:ind w:left="0"/>
-            </w:pPr>
-            <w:r>
-              <w:t>Balancing this project with other coursework may cause delays</w:t>
-            </w:r>
-          </w:p>
-        </w:tc>
-        <w:tc>
-          <w:tcPr>
-            <w:tcW w:w="3209" w:type="dxa"/>
-          </w:tcPr>
-          <w:p>
-            <w:pPr>
-              <w:pStyle w:val="ListParagraph"/>
-              <w:ind w:left="0"/>
-            </w:pPr>
-            <w:r>
-              <w:t>Stick to the Gantt chart, focus on priority tasks</w:t>
-            </w:r>
-            <w:r>
-              <w:t xml:space="preserve"> </w:t>
-            </w:r>
-            <w:r>
-              <w:t>and allow extra time for important phases</w:t>
-            </w:r>
-          </w:p>
-        </w:tc>
-      </w:tr>
-      <w:tr>
-        <w:tc>
-          <w:tcPr>
-            <w:tcW w:w="2552" w:type="dxa"/>
-          </w:tcPr>
-          <w:p>
-            <w:pPr>
-              <w:pStyle w:val="ListParagraph"/>
-              <w:ind w:left="0"/>
-            </w:pPr>
-            <w:r>
-              <w:t>Personal Exhaustion or Stress</w:t>
-            </w:r>
-          </w:p>
-        </w:tc>
-        <w:tc>
-          <w:tcPr>
-            <w:tcW w:w="3260" w:type="dxa"/>
-          </w:tcPr>
-          <w:p>
-            <w:pPr>
-              <w:pStyle w:val="ListParagraph"/>
-              <w:ind w:left="0"/>
-            </w:pPr>
-            <w:r>
-              <w:t>Long working hours may lead to burnout</w:t>
-            </w:r>
-          </w:p>
-        </w:tc>
-        <w:tc>
-          <w:tcPr>
-            <w:tcW w:w="3209" w:type="dxa"/>
-          </w:tcPr>
-          <w:p>
-            <w:pPr>
-              <w:pStyle w:val="ListParagraph"/>
-              <w:ind w:left="0"/>
-            </w:pPr>
-            <w:r>
-              <w:t>Take regular breaks, maintain a balanced schedule, seek help from supervisors when needed</w:t>
-            </w:r>
-          </w:p>
-        </w:tc>
-      </w:tr>
-      <w:tr>
-        <w:tc>
-          <w:tcPr>
-            <w:tcW w:w="2552" w:type="dxa"/>
-          </w:tcPr>
-          <w:p>
-            <w:pPr>
-              <w:pStyle w:val="ListParagraph"/>
-              <w:ind w:left="0"/>
-            </w:pPr>
-            <w:r>
-              <w:t>Unexpected Issues or Delays</w:t>
-            </w:r>
-          </w:p>
-        </w:tc>
-        <w:tc>
-          <w:tcPr>
-            <w:tcW w:w="3260" w:type="dxa"/>
-          </w:tcPr>
-          <w:p>
-            <w:pPr>
-              <w:pStyle w:val="ListParagraph"/>
-              <w:ind w:left="0"/>
-            </w:pPr>
-            <w:r>
-              <w:t>Unexpected</w:t>
-            </w:r>
-            <w:r>
-              <w:t xml:space="preserve"> problems like technical failures or personal emergencies may </w:t>
-            </w:r>
-            <w:r>
-              <w:t>impact</w:t>
-            </w:r>
-            <w:r>
-              <w:t xml:space="preserve"> progress</w:t>
-            </w:r>
-          </w:p>
-        </w:tc>
-        <w:tc>
-          <w:tcPr>
-            <w:tcW w:w="3209" w:type="dxa"/>
-          </w:tcPr>
-          <w:p>
-            <w:pPr>
-              <w:pStyle w:val="ListParagraph"/>
-              <w:ind w:left="0"/>
-            </w:pPr>
-            <w:r>
-              <w:t>Regularly back up data and maintain version control for code</w:t>
-            </w:r>
-          </w:p>
-        </w:tc>
-      </w:tr>
-    </w:tbl>
     <w:p>
-      <w:pPr>
-        <w:pStyle w:val="ListParagraph"/>
-      </w:pPr>
+      <w:r>
+        <w:t>Detailed risks and mitigation strategies are outlined in the Feasibility Study</w:t>
+      </w:r>
+      <w:r>
+        <w:t xml:space="preserve"> and </w:t>
+      </w:r>
+      <w:r>
+        <w:t>Risk Assessment</w:t>
+      </w:r>
+      <w:r>
+        <w:t xml:space="preserve"> </w:t>
+      </w:r>
+      <w:hyperlink w:anchor="_References_1" w:history="1">
+        <w:r>
+          <w:rPr>
+            <w:rStyle w:val="Hyperlink"/>
+          </w:rPr>
+          <w:t>[6]</w:t>
+        </w:r>
+      </w:hyperlink>
+      <w:r>
+        <w:t xml:space="preserve"> document (see </w:t>
+      </w:r>
+      <w:hyperlink r:id="rId11" w:history="1">
+        <w:r>
+          <w:rPr>
+            <w:rStyle w:val="Hyperlink"/>
+          </w:rPr>
+          <w:t>Section 2</w:t>
+        </w:r>
+      </w:hyperlink>
+      <w:r>
+        <w:t>).</w:t>
+      </w:r>
     </w:p>
     <w:p>
       <w:pPr>
-        <w:pStyle w:val="ListParagraph"/>
-      </w:pPr>
-    </w:p>
-    <w:p>
-      <w:pPr>
-        <w:pStyle w:val="ListParagraph"/>
-      </w:pPr>
-    </w:p>
-    <w:p>
-      <w:pPr>
-        <w:pStyle w:val="ListParagraph"/>
-      </w:pPr>
-    </w:p>
-    <w:p>
-      <w:pPr>
-        <w:pStyle w:val="ListParagraph"/>
-      </w:pPr>
-    </w:p>
-    <w:p>
-      <w:pPr>
-        <w:pStyle w:val="ListParagraph"/>
-      </w:pPr>
-    </w:p>
-    <w:p>
-      <w:pPr>
-        <w:pStyle w:val="ListParagraph"/>
-      </w:pPr>
-    </w:p>
-    <w:p>
-      <w:pPr>
         <w:pStyle w:val="Heading1"/>
       </w:pPr>
-      <w:bookmarkStart w:id="19" w:name="_Toc182942167"/>
-      <w:r>
-        <w:lastRenderedPageBreak/>
+      <w:bookmarkStart w:id="19" w:name="_Toc183101688"/>
+      <w:r>
         <w:t>Acceptance Criteria</w:t>
       </w:r>
       <w:bookmarkEnd w:id="19"/>
     </w:p>
     <w:p>
+      <w:r>
+        <w:t>A</w:t>
+      </w:r>
+      <w:r>
+        <w:t>cceptance criteria for the project are detailed in Software Requirements Specification</w:t>
+      </w:r>
+      <w:r>
+        <w:t xml:space="preserve"> </w:t>
+      </w:r>
+      <w:hyperlink w:anchor="_References" w:history="1">
+        <w:r>
+          <w:rPr>
+            <w:rStyle w:val="Hyperlink"/>
+          </w:rPr>
+          <w:t>[7]</w:t>
+        </w:r>
+      </w:hyperlink>
+      <w:r>
+        <w:t xml:space="preserve"> (</w:t>
+      </w:r>
+      <w:r>
+        <w:t>see</w:t>
+      </w:r>
+      <w:r>
+        <w:t xml:space="preserve"> </w:t>
+      </w:r>
+      <w:hyperlink r:id="rId12" w:history="1">
+        <w:r>
+          <w:rPr>
+            <w:rStyle w:val="Hyperlink"/>
+          </w:rPr>
+          <w:t>Section 4.5</w:t>
+        </w:r>
+      </w:hyperlink>
+      <w:r>
+        <w:t>). These criteria include key deliverables such as:</w:t>
+      </w:r>
+    </w:p>
+    <w:p>
       <w:pPr>
         <w:pStyle w:val="ListParagraph"/>
         <w:numPr>
           <w:ilvl w:val="0"/>
-          <w:numId w:val="6"/>
+          <w:numId w:val="15"/>
         </w:numPr>
       </w:pPr>
       <w:r>
         <w:t>F</w:t>
       </w:r>
       <w:r>
-        <w:t>ully annotated and validated dataset, ready for model training</w:t>
-      </w:r>
-      <w:r>
-        <w:t>.</w:t>
+        <w:t>ully annotated and validated dataset.</w:t>
       </w:r>
     </w:p>
     <w:p>
@@ -5149,14 +5059,14 @@
         <w:pStyle w:val="ListParagraph"/>
         <w:numPr>
           <w:ilvl w:val="0"/>
-          <w:numId w:val="6"/>
+          <w:numId w:val="15"/>
         </w:numPr>
       </w:pPr>
       <w:r>
         <w:t>C</w:t>
       </w:r>
       <w:r>
-        <w:t>ustom YOLO model trained and capable of detecting food items with at least 80% confidence.</w:t>
+        <w:t>ustom-trained YOLOv8 model achieving 80% confidence threshold.</w:t>
       </w:r>
     </w:p>
     <w:p>
@@ -5164,23 +5074,17 @@
         <w:pStyle w:val="ListParagraph"/>
         <w:numPr>
           <w:ilvl w:val="0"/>
-          <w:numId w:val="6"/>
+          <w:numId w:val="15"/>
         </w:numPr>
       </w:pPr>
       <w:r>
-        <w:t>B</w:t>
-      </w:r>
-      <w:r>
-        <w:t>ackend that processes images, filter</w:t>
-      </w:r>
-      <w:r>
-        <w:t xml:space="preserve">s </w:t>
-      </w:r>
-      <w:r>
-        <w:t>result and integrates with the Groq API for recipe generation</w:t>
-      </w:r>
-      <w:r>
-        <w:t>.</w:t>
+        <w:t>Functional backend, frontend</w:t>
+      </w:r>
+      <w:r>
+        <w:t xml:space="preserve"> </w:t>
+      </w:r>
+      <w:r>
+        <w:t>and integration with Groq API.</w:t>
       </w:r>
     </w:p>
     <w:p>
@@ -5188,60 +5092,41 @@
         <w:pStyle w:val="ListParagraph"/>
         <w:numPr>
           <w:ilvl w:val="0"/>
-          <w:numId w:val="6"/>
+          <w:numId w:val="15"/>
         </w:numPr>
       </w:pPr>
       <w:r>
-        <w:t>Simple frontend where users can upload images, view results and add missing items</w:t>
-      </w:r>
-      <w:r>
-        <w:t>.</w:t>
+        <w:t>Comprehensive documentation</w:t>
+      </w:r>
+      <w:r>
+        <w:t>, thesis</w:t>
+      </w:r>
+      <w:r>
+        <w:t xml:space="preserve"> and project poster.</w:t>
       </w:r>
     </w:p>
+    <w:p/>
+    <w:p/>
+    <w:p/>
+    <w:p/>
+    <w:p/>
+    <w:p/>
+    <w:p/>
+    <w:p/>
     <w:p>
       <w:pPr>
-        <w:pStyle w:val="ListParagraph"/>
-        <w:numPr>
-          <w:ilvl w:val="0"/>
-          <w:numId w:val="6"/>
-        </w:numPr>
-      </w:pPr>
-      <w:r>
-        <w:t>Comprehensive documentation</w:t>
-      </w:r>
-      <w:r>
-        <w:t xml:space="preserve"> </w:t>
-      </w:r>
-      <w:r>
-        <w:t>including</w:t>
-      </w:r>
-      <w:r>
-        <w:t xml:space="preserve"> final year thesis, system architecture diagrams, project outcomes.</w:t>
-      </w:r>
-    </w:p>
-    <w:p>
-      <w:pPr>
-        <w:pStyle w:val="ListParagraph"/>
-        <w:numPr>
-          <w:ilvl w:val="0"/>
-          <w:numId w:val="6"/>
-        </w:numPr>
-      </w:pPr>
-      <w:r>
-        <w:t>Professional project poster summarizing the problem, methods, results and conclusions.</w:t>
-      </w:r>
-      <w:bookmarkStart w:id="20" w:name="_References"/>
+        <w:pStyle w:val="Heading1"/>
+      </w:pPr>
+      <w:bookmarkStart w:id="20" w:name="_References_1"/>
+      <w:bookmarkStart w:id="21" w:name="_References"/>
+      <w:bookmarkStart w:id="22" w:name="_Toc183101689"/>
       <w:bookmarkEnd w:id="20"/>
-    </w:p>
-    <w:p>
-      <w:pPr>
-        <w:pStyle w:val="Heading1"/>
-      </w:pPr>
-      <w:bookmarkStart w:id="21" w:name="_Toc182942168"/>
-      <w:r>
+      <w:bookmarkEnd w:id="21"/>
+      <w:r>
+        <w:lastRenderedPageBreak/>
         <w:t>References</w:t>
       </w:r>
-      <w:bookmarkEnd w:id="21"/>
+      <w:bookmarkEnd w:id="22"/>
     </w:p>
     <w:p>
       <w:pPr>
@@ -5264,7 +5149,7 @@
       <w:r>
         <w:t xml:space="preserve">, 2017. [Online]. Available: </w:t>
       </w:r>
-      <w:hyperlink r:id="rId11" w:tgtFrame="_new" w:history="1">
+      <w:hyperlink r:id="rId13" w:tgtFrame="_new" w:history="1">
         <w:r>
           <w:rPr>
             <w:rStyle w:val="Hyperlink"/>
@@ -5305,7 +5190,7 @@
       <w:r>
         <w:t xml:space="preserve">," 2024. [Online]. Available: </w:t>
       </w:r>
-      <w:hyperlink r:id="rId12" w:history="1">
+      <w:hyperlink r:id="rId14" w:history="1">
         <w:r>
           <w:rPr>
             <w:rStyle w:val="Hyperlink"/>
@@ -5337,7 +5222,7 @@
       <w:r>
         <w:t xml:space="preserve">Kaggle, "The world’s largest data science community with powerful tools and datasets," 2024. [Online]. Available: </w:t>
       </w:r>
-      <w:hyperlink r:id="rId13" w:history="1">
+      <w:hyperlink r:id="rId15" w:history="1">
         <w:r>
           <w:rPr>
             <w:rStyle w:val="Hyperlink"/>
@@ -5369,7 +5254,7 @@
       <w:r>
         <w:t xml:space="preserve">MakeSense, "Free-to-use tool for annotating images," 2024. [Online]. Available: </w:t>
       </w:r>
-      <w:hyperlink r:id="rId14" w:history="1">
+      <w:hyperlink r:id="rId16" w:history="1">
         <w:r>
           <w:rPr>
             <w:rStyle w:val="Hyperlink"/>
@@ -5384,10 +5269,18 @@
         <w:t xml:space="preserve"> [Accessed: </w:t>
       </w:r>
       <w:r>
-        <w:t>Oct-Dec</w:t>
-      </w:r>
-      <w:r>
-        <w:t>, 2024].</w:t>
+        <w:t>Oct-</w:t>
+      </w:r>
+      <w:proofErr w:type="gramStart"/>
+      <w:r>
+        <w:t>Dec</w:t>
+      </w:r>
+      <w:r>
+        <w:t>,</w:t>
+      </w:r>
+      <w:proofErr w:type="gramEnd"/>
+      <w:r>
+        <w:t xml:space="preserve"> 2024].</w:t>
       </w:r>
     </w:p>
     <w:p>
@@ -5407,7 +5300,7 @@
       <w:r>
         <w:t xml:space="preserve">," 2024. [Online]. Available: </w:t>
       </w:r>
-      <w:hyperlink r:id="rId15" w:history="1">
+      <w:hyperlink r:id="rId17" w:history="1">
         <w:r>
           <w:rPr>
             <w:rStyle w:val="Hyperlink"/>
@@ -5421,11 +5314,60 @@
       <w:r>
         <w:t xml:space="preserve"> [Accessed: </w:t>
       </w:r>
+      <w:proofErr w:type="gramStart"/>
       <w:r>
         <w:t>Oct</w:t>
       </w:r>
       <w:r>
-        <w:t>, 2024].</w:t>
+        <w:t>,</w:t>
+      </w:r>
+      <w:proofErr w:type="gramEnd"/>
+      <w:r>
+        <w:t xml:space="preserve"> 2024].</w:t>
+      </w:r>
+    </w:p>
+    <w:p>
+      <w:pPr>
+        <w:pStyle w:val="ListParagraph"/>
+        <w:numPr>
+          <w:ilvl w:val="0"/>
+          <w:numId w:val="8"/>
+        </w:numPr>
+      </w:pPr>
+      <w:r>
+        <w:rPr>
+          <w:i/>
+          <w:iCs/>
+        </w:rPr>
+        <w:t>Feasibility Study and Risk Assessment</w:t>
+      </w:r>
+      <w:r>
+        <w:t xml:space="preserve"> Document, Natalia Palej, 2024, Section</w:t>
+      </w:r>
+      <w:r>
+        <w:t xml:space="preserve"> 2</w:t>
+      </w:r>
+    </w:p>
+    <w:p>
+      <w:pPr>
+        <w:pStyle w:val="ListParagraph"/>
+        <w:numPr>
+          <w:ilvl w:val="0"/>
+          <w:numId w:val="8"/>
+        </w:numPr>
+      </w:pPr>
+      <w:r>
+        <w:rPr>
+          <w:i/>
+          <w:iCs/>
+        </w:rPr>
+        <w:t>Software Requirements Specification</w:t>
+      </w:r>
+      <w:r>
+        <w:t xml:space="preserve"> Document, Natalia Palej, 2024, Section</w:t>
+      </w:r>
+      <w:r>
+        <w:t xml:space="preserve"> 4.5</w:t>
       </w:r>
     </w:p>
     <w:sectPr>
@@ -5799,6 +5741,155 @@
     </w:lvl>
   </w:abstractNum>
   <w:abstractNum w:abstractNumId="4" w15:restartNumberingAfterBreak="0">
+    <w:nsid w:val="31147F64"/>
+    <w:multiLevelType w:val="multilevel"/>
+    <w:tmpl w:val="D3B0C772"/>
+    <w:lvl w:ilvl="0">
+      <w:start w:val="1"/>
+      <w:numFmt w:val="decimal"/>
+      <w:lvlText w:val="%1."/>
+      <w:lvlJc w:val="left"/>
+      <w:pPr>
+        <w:tabs>
+          <w:tab w:val="num" w:pos="720"/>
+        </w:tabs>
+        <w:ind w:left="720" w:hanging="360"/>
+      </w:pPr>
+      <w:rPr>
+        <w:rFonts w:asciiTheme="minorHAnsi" w:eastAsiaTheme="minorHAnsi" w:hAnsiTheme="minorHAnsi" w:cstheme="minorBidi"/>
+        <w:sz w:val="20"/>
+      </w:rPr>
+    </w:lvl>
+    <w:lvl w:ilvl="1" w:tentative="1">
+      <w:start w:val="1"/>
+      <w:numFmt w:val="bullet"/>
+      <w:lvlText w:val="o"/>
+      <w:lvlJc w:val="left"/>
+      <w:pPr>
+        <w:tabs>
+          <w:tab w:val="num" w:pos="1440"/>
+        </w:tabs>
+        <w:ind w:left="1440" w:hanging="360"/>
+      </w:pPr>
+      <w:rPr>
+        <w:rFonts w:ascii="Courier New" w:hAnsi="Courier New" w:hint="default"/>
+        <w:sz w:val="20"/>
+      </w:rPr>
+    </w:lvl>
+    <w:lvl w:ilvl="2" w:tentative="1">
+      <w:start w:val="1"/>
+      <w:numFmt w:val="bullet"/>
+      <w:lvlText w:val=""/>
+      <w:lvlJc w:val="left"/>
+      <w:pPr>
+        <w:tabs>
+          <w:tab w:val="num" w:pos="2160"/>
+        </w:tabs>
+        <w:ind w:left="2160" w:hanging="360"/>
+      </w:pPr>
+      <w:rPr>
+        <w:rFonts w:ascii="Wingdings" w:hAnsi="Wingdings" w:hint="default"/>
+        <w:sz w:val="20"/>
+      </w:rPr>
+    </w:lvl>
+    <w:lvl w:ilvl="3" w:tentative="1">
+      <w:start w:val="1"/>
+      <w:numFmt w:val="bullet"/>
+      <w:lvlText w:val=""/>
+      <w:lvlJc w:val="left"/>
+      <w:pPr>
+        <w:tabs>
+          <w:tab w:val="num" w:pos="2880"/>
+        </w:tabs>
+        <w:ind w:left="2880" w:hanging="360"/>
+      </w:pPr>
+      <w:rPr>
+        <w:rFonts w:ascii="Wingdings" w:hAnsi="Wingdings" w:hint="default"/>
+        <w:sz w:val="20"/>
+      </w:rPr>
+    </w:lvl>
+    <w:lvl w:ilvl="4" w:tentative="1">
+      <w:start w:val="1"/>
+      <w:numFmt w:val="bullet"/>
+      <w:lvlText w:val=""/>
+      <w:lvlJc w:val="left"/>
+      <w:pPr>
+        <w:tabs>
+          <w:tab w:val="num" w:pos="3600"/>
+        </w:tabs>
+        <w:ind w:left="3600" w:hanging="360"/>
+      </w:pPr>
+      <w:rPr>
+        <w:rFonts w:ascii="Wingdings" w:hAnsi="Wingdings" w:hint="default"/>
+        <w:sz w:val="20"/>
+      </w:rPr>
+    </w:lvl>
+    <w:lvl w:ilvl="5" w:tentative="1">
+      <w:start w:val="1"/>
+      <w:numFmt w:val="bullet"/>
+      <w:lvlText w:val=""/>
+      <w:lvlJc w:val="left"/>
+      <w:pPr>
+        <w:tabs>
+          <w:tab w:val="num" w:pos="4320"/>
+        </w:tabs>
+        <w:ind w:left="4320" w:hanging="360"/>
+      </w:pPr>
+      <w:rPr>
+        <w:rFonts w:ascii="Wingdings" w:hAnsi="Wingdings" w:hint="default"/>
+        <w:sz w:val="20"/>
+      </w:rPr>
+    </w:lvl>
+    <w:lvl w:ilvl="6" w:tentative="1">
+      <w:start w:val="1"/>
+      <w:numFmt w:val="bullet"/>
+      <w:lvlText w:val=""/>
+      <w:lvlJc w:val="left"/>
+      <w:pPr>
+        <w:tabs>
+          <w:tab w:val="num" w:pos="5040"/>
+        </w:tabs>
+        <w:ind w:left="5040" w:hanging="360"/>
+      </w:pPr>
+      <w:rPr>
+        <w:rFonts w:ascii="Wingdings" w:hAnsi="Wingdings" w:hint="default"/>
+        <w:sz w:val="20"/>
+      </w:rPr>
+    </w:lvl>
+    <w:lvl w:ilvl="7" w:tentative="1">
+      <w:start w:val="1"/>
+      <w:numFmt w:val="bullet"/>
+      <w:lvlText w:val=""/>
+      <w:lvlJc w:val="left"/>
+      <w:pPr>
+        <w:tabs>
+          <w:tab w:val="num" w:pos="5760"/>
+        </w:tabs>
+        <w:ind w:left="5760" w:hanging="360"/>
+      </w:pPr>
+      <w:rPr>
+        <w:rFonts w:ascii="Wingdings" w:hAnsi="Wingdings" w:hint="default"/>
+        <w:sz w:val="20"/>
+      </w:rPr>
+    </w:lvl>
+    <w:lvl w:ilvl="8" w:tentative="1">
+      <w:start w:val="1"/>
+      <w:numFmt w:val="bullet"/>
+      <w:lvlText w:val=""/>
+      <w:lvlJc w:val="left"/>
+      <w:pPr>
+        <w:tabs>
+          <w:tab w:val="num" w:pos="6480"/>
+        </w:tabs>
+        <w:ind w:left="6480" w:hanging="360"/>
+      </w:pPr>
+      <w:rPr>
+        <w:rFonts w:ascii="Wingdings" w:hAnsi="Wingdings" w:hint="default"/>
+        <w:sz w:val="20"/>
+      </w:rPr>
+    </w:lvl>
+  </w:abstractNum>
+  <w:abstractNum w:abstractNumId="5" w15:restartNumberingAfterBreak="0">
     <w:nsid w:val="373C3E6B"/>
     <w:multiLevelType w:val="hybridMultilevel"/>
     <w:tmpl w:val="5FDC06C2"/>
@@ -5887,7 +5978,7 @@
       </w:pPr>
     </w:lvl>
   </w:abstractNum>
-  <w:abstractNum w:abstractNumId="5" w15:restartNumberingAfterBreak="0">
+  <w:abstractNum w:abstractNumId="6" w15:restartNumberingAfterBreak="0">
     <w:nsid w:val="38E60BED"/>
     <w:multiLevelType w:val="hybridMultilevel"/>
     <w:tmpl w:val="E5BE4960"/>
@@ -5976,7 +6067,7 @@
       </w:pPr>
     </w:lvl>
   </w:abstractNum>
-  <w:abstractNum w:abstractNumId="6" w15:restartNumberingAfterBreak="0">
+  <w:abstractNum w:abstractNumId="7" w15:restartNumberingAfterBreak="0">
     <w:nsid w:val="462003BD"/>
     <w:multiLevelType w:val="hybridMultilevel"/>
     <w:tmpl w:val="B462A1A4"/>
@@ -6065,7 +6156,7 @@
       </w:pPr>
     </w:lvl>
   </w:abstractNum>
-  <w:abstractNum w:abstractNumId="7" w15:restartNumberingAfterBreak="0">
+  <w:abstractNum w:abstractNumId="8" w15:restartNumberingAfterBreak="0">
     <w:nsid w:val="4E5134F7"/>
     <w:multiLevelType w:val="hybridMultilevel"/>
     <w:tmpl w:val="FCF2968E"/>
@@ -6154,7 +6245,7 @@
       </w:pPr>
     </w:lvl>
   </w:abstractNum>
-  <w:abstractNum w:abstractNumId="8" w15:restartNumberingAfterBreak="0">
+  <w:abstractNum w:abstractNumId="9" w15:restartNumberingAfterBreak="0">
     <w:nsid w:val="519510C9"/>
     <w:multiLevelType w:val="hybridMultilevel"/>
     <w:tmpl w:val="2B50EDDA"/>
@@ -6243,7 +6334,7 @@
       </w:pPr>
     </w:lvl>
   </w:abstractNum>
-  <w:abstractNum w:abstractNumId="9" w15:restartNumberingAfterBreak="0">
+  <w:abstractNum w:abstractNumId="10" w15:restartNumberingAfterBreak="0">
     <w:nsid w:val="68E60527"/>
     <w:multiLevelType w:val="hybridMultilevel"/>
     <w:tmpl w:val="605AB334"/>
@@ -6355,7 +6446,7 @@
       </w:rPr>
     </w:lvl>
   </w:abstractNum>
-  <w:abstractNum w:abstractNumId="10" w15:restartNumberingAfterBreak="0">
+  <w:abstractNum w:abstractNumId="11" w15:restartNumberingAfterBreak="0">
     <w:nsid w:val="691E60FA"/>
     <w:multiLevelType w:val="hybridMultilevel"/>
     <w:tmpl w:val="B09E49B4"/>
@@ -6444,7 +6535,7 @@
       </w:pPr>
     </w:lvl>
   </w:abstractNum>
-  <w:abstractNum w:abstractNumId="11" w15:restartNumberingAfterBreak="0">
+  <w:abstractNum w:abstractNumId="12" w15:restartNumberingAfterBreak="0">
     <w:nsid w:val="72E47376"/>
     <w:multiLevelType w:val="hybridMultilevel"/>
     <w:tmpl w:val="62ACE0F4"/>
@@ -6557,7 +6648,7 @@
       </w:rPr>
     </w:lvl>
   </w:abstractNum>
-  <w:abstractNum w:abstractNumId="12" w15:restartNumberingAfterBreak="0">
+  <w:abstractNum w:abstractNumId="13" w15:restartNumberingAfterBreak="0">
     <w:nsid w:val="7EAA0AB0"/>
     <w:multiLevelType w:val="hybridMultilevel"/>
     <w:tmpl w:val="1BFAB09A"/>
@@ -6669,7 +6760,7 @@
       </w:rPr>
     </w:lvl>
   </w:abstractNum>
-  <w:abstractNum w:abstractNumId="13" w15:restartNumberingAfterBreak="0">
+  <w:abstractNum w:abstractNumId="14" w15:restartNumberingAfterBreak="0">
     <w:nsid w:val="7F08258A"/>
     <w:multiLevelType w:val="hybridMultilevel"/>
     <w:tmpl w:val="0824B2AA"/>
@@ -6782,13 +6873,13 @@
     </w:lvl>
   </w:abstractNum>
   <w:num w:numId="1" w16cid:durableId="67969092">
-    <w:abstractNumId w:val="12"/>
+    <w:abstractNumId w:val="13"/>
   </w:num>
   <w:num w:numId="2" w16cid:durableId="168640316">
-    <w:abstractNumId w:val="13"/>
+    <w:abstractNumId w:val="14"/>
   </w:num>
   <w:num w:numId="3" w16cid:durableId="46103784">
-    <w:abstractNumId w:val="9"/>
+    <w:abstractNumId w:val="10"/>
   </w:num>
   <w:num w:numId="4" w16cid:durableId="771508334">
     <w:abstractNumId w:val="1"/>
@@ -6800,28 +6891,31 @@
     <w:abstractNumId w:val="0"/>
   </w:num>
   <w:num w:numId="7" w16cid:durableId="1636331482">
-    <w:abstractNumId w:val="10"/>
+    <w:abstractNumId w:val="11"/>
   </w:num>
   <w:num w:numId="8" w16cid:durableId="1727096672">
     <w:abstractNumId w:val="2"/>
   </w:num>
   <w:num w:numId="9" w16cid:durableId="332340703">
-    <w:abstractNumId w:val="11"/>
+    <w:abstractNumId w:val="12"/>
   </w:num>
   <w:num w:numId="10" w16cid:durableId="530997509">
+    <w:abstractNumId w:val="7"/>
+  </w:num>
+  <w:num w:numId="11" w16cid:durableId="1595045057">
     <w:abstractNumId w:val="6"/>
   </w:num>
-  <w:num w:numId="11" w16cid:durableId="1595045057">
+  <w:num w:numId="12" w16cid:durableId="1172373851">
     <w:abstractNumId w:val="5"/>
   </w:num>
-  <w:num w:numId="12" w16cid:durableId="1172373851">
-    <w:abstractNumId w:val="4"/>
-  </w:num>
   <w:num w:numId="13" w16cid:durableId="345865013">
-    <w:abstractNumId w:val="7"/>
+    <w:abstractNumId w:val="8"/>
   </w:num>
   <w:num w:numId="14" w16cid:durableId="864557764">
-    <w:abstractNumId w:val="8"/>
+    <w:abstractNumId w:val="9"/>
+  </w:num>
+  <w:num w:numId="15" w16cid:durableId="1749812735">
+    <w:abstractNumId w:val="4"/>
   </w:num>
 </w:numbering>
 </file>
@@ -7427,7 +7521,6 @@
   <w:style w:type="character" w:default="1" w:styleId="DefaultParagraphFont">
     <w:name w:val="Default Paragraph Font"/>
     <w:uiPriority w:val="1"/>
-    <w:semiHidden/>
     <w:unhideWhenUsed/>
   </w:style>
   <w:style w:type="table" w:default="1" w:styleId="TableNormal">
@@ -8021,12 +8114,15 @@
   </w:compat>
   <w:rsids>
     <w:rsidRoot w:val="00532550"/>
+    <w:rsid w:val="00304E76"/>
     <w:rsid w:val="003479E4"/>
+    <w:rsid w:val="00443A64"/>
     <w:rsid w:val="004758BB"/>
     <w:rsid w:val="00532550"/>
     <w:rsid w:val="005467E5"/>
     <w:rsid w:val="00612787"/>
     <w:rsid w:val="0062720B"/>
+    <w:rsid w:val="00B15D7D"/>
     <w:rsid w:val="00FB616F"/>
   </w:rsids>
   <m:mathPr>

</xml_diff>